<commit_message>
Fixes on mid exam
</commit_message>
<xml_diff>
--- a/Courses/Software-Sciences/Module-2-DS-and-Algo/07-Mid-Exam/07-Mid-Exam.docx
+++ b/Courses/Software-Sciences/Module-2-DS-and-Algo/07-Mid-Exam/07-Mid-Exam.docx
@@ -4,7 +4,7 @@
   <w:body>
     <w:p>
       <w:pPr>
-        <w:pStyle w:val="1"/>
+        <w:pStyle w:val="Heading1"/>
         <w:jc w:val="center"/>
         <w:rPr>
           <w:sz w:val="52"/>
@@ -22,37 +22,12 @@
       </w:r>
     </w:p>
     <w:p>
-      <w:proofErr w:type="spellStart"/>
       <w:r>
         <w:rPr>
           <w:rFonts w:ascii="Calibri" w:eastAsia="Calibri" w:hAnsi="Calibri" w:cs="Calibri"/>
           <w:color w:val="000000" w:themeColor="text1"/>
         </w:rPr>
-        <w:t>Тествайте</w:t>
-      </w:r>
-      <w:proofErr w:type="spellEnd"/>
-      <w:r>
-        <w:rPr>
-          <w:rFonts w:ascii="Calibri" w:eastAsia="Calibri" w:hAnsi="Calibri" w:cs="Calibri"/>
-          <w:color w:val="000000" w:themeColor="text1"/>
-        </w:rPr>
-        <w:t xml:space="preserve"> </w:t>
-      </w:r>
-      <w:proofErr w:type="spellStart"/>
-      <w:r>
-        <w:rPr>
-          <w:rFonts w:ascii="Calibri" w:eastAsia="Calibri" w:hAnsi="Calibri" w:cs="Calibri"/>
-          <w:color w:val="000000" w:themeColor="text1"/>
-        </w:rPr>
-        <w:t>решението</w:t>
-      </w:r>
-      <w:proofErr w:type="spellEnd"/>
-      <w:r>
-        <w:rPr>
-          <w:rFonts w:ascii="Calibri" w:eastAsia="Calibri" w:hAnsi="Calibri" w:cs="Calibri"/>
-          <w:color w:val="000000" w:themeColor="text1"/>
-        </w:rPr>
-        <w:t xml:space="preserve"> в Judge</w:t>
+        <w:t>Тествайте решението в Judge</w:t>
       </w:r>
       <w:r>
         <w:t xml:space="preserve">: </w:t>
@@ -60,21 +35,9 @@
       <w:hyperlink r:id="rId8" w:history="1">
         <w:r>
           <w:rPr>
-            <w:rStyle w:val="a9"/>
+            <w:rStyle w:val="Hyperlink"/>
           </w:rPr>
-          <w:t>https://judge.softuni.</w:t>
-        </w:r>
-        <w:r>
-          <w:rPr>
-            <w:rStyle w:val="a9"/>
-          </w:rPr>
-          <w:t>o</w:t>
-        </w:r>
-        <w:r>
-          <w:rPr>
-            <w:rStyle w:val="a9"/>
-          </w:rPr>
-          <w:t>rg/Contests/4304/07-Mid-Exam</w:t>
+          <w:t>https://judge.softuni.org/Contests/4304/07-Mid-Exam</w:t>
         </w:r>
       </w:hyperlink>
       <w:r>
@@ -83,7 +46,7 @@
     </w:p>
     <w:p>
       <w:pPr>
-        <w:pStyle w:val="2"/>
+        <w:pStyle w:val="Heading2"/>
       </w:pPr>
       <w:proofErr w:type="spellStart"/>
       <w:r>
@@ -156,18 +119,25 @@
         <w:rPr>
           <w:lang w:val="bg-BG"/>
         </w:rPr>
-        <w:t xml:space="preserve"> ще получите низ съдържащ всичките </w:t>
-      </w:r>
-      <w:proofErr w:type="spellStart"/>
-      <w:r>
-        <w:rPr>
-          <w:b/>
-          <w:bCs/>
-          <w:lang w:val="bg-BG"/>
-        </w:rPr>
-        <w:t>спирики</w:t>
-      </w:r>
-      <w:proofErr w:type="spellEnd"/>
+        <w:t xml:space="preserve"> ще получите низ</w:t>
+      </w:r>
+      <w:r>
+        <w:t>,</w:t>
+      </w:r>
+      <w:r>
+        <w:rPr>
+          <w:lang w:val="bg-BG"/>
+        </w:rPr>
+        <w:t xml:space="preserve"> съдържащ всичките </w:t>
+      </w:r>
+      <w:r>
+        <w:rPr>
+          <w:b/>
+          <w:bCs/>
+          <w:lang w:val="bg-BG"/>
+        </w:rPr>
+        <w:t>спирки</w:t>
+      </w:r>
       <w:r>
         <w:rPr>
           <w:lang w:val="bg-BG"/>
@@ -188,16 +158,30 @@
         </w:rPr>
         <w:t xml:space="preserve">, ще получавате команди за </w:t>
       </w:r>
-      <w:proofErr w:type="spellStart"/>
-      <w:r>
-        <w:rPr>
-          <w:b/>
-          <w:bCs/>
-          <w:lang w:val="bg-BG"/>
-        </w:rPr>
-        <w:t>манупулиране</w:t>
-      </w:r>
-      <w:proofErr w:type="spellEnd"/>
+      <w:r>
+        <w:rPr>
+          <w:b/>
+          <w:bCs/>
+          <w:lang w:val="bg-BG"/>
+        </w:rPr>
+        <w:t>ман</w:t>
+      </w:r>
+      <w:r>
+        <w:rPr>
+          <w:b/>
+          <w:bCs/>
+          <w:lang w:val="bg-BG"/>
+        </w:rPr>
+        <w:t>и</w:t>
+      </w:r>
+      <w:r>
+        <w:rPr>
+          <w:b/>
+          <w:bCs/>
+          <w:lang w:val="bg-BG"/>
+        </w:rPr>
+        <w:t>пулиране</w:t>
+      </w:r>
       <w:r>
         <w:rPr>
           <w:lang w:val="bg-BG"/>
@@ -233,7 +217,7 @@
     </w:p>
     <w:p>
       <w:pPr>
-        <w:pStyle w:val="ac"/>
+        <w:pStyle w:val="ListParagraph"/>
         <w:numPr>
           <w:ilvl w:val="0"/>
           <w:numId w:val="9"/>
@@ -257,18 +241,8 @@
           <w:b/>
           <w:bCs/>
         </w:rPr>
-        <w:t xml:space="preserve">Add </w:t>
-      </w:r>
-      <w:proofErr w:type="gramStart"/>
-      <w:r>
-        <w:rPr>
-          <w:rFonts w:ascii="Consolas" w:hAnsi="Consolas"/>
-          <w:b/>
-          <w:bCs/>
-        </w:rPr>
-        <w:t>Stop:{</w:t>
-      </w:r>
-      <w:proofErr w:type="gramEnd"/>
+        <w:t>Add Stop:{</w:t>
+      </w:r>
       <w:r>
         <w:rPr>
           <w:rFonts w:ascii="Consolas" w:hAnsi="Consolas"/>
@@ -317,7 +291,7 @@
     </w:p>
     <w:p>
       <w:pPr>
-        <w:pStyle w:val="ac"/>
+        <w:pStyle w:val="ListParagraph"/>
         <w:numPr>
           <w:ilvl w:val="1"/>
           <w:numId w:val="9"/>
@@ -371,12 +345,43 @@
       </w:r>
       <w:r>
         <w:rPr>
-          <w:lang w:val="bg-BG"/>
-        </w:rPr>
-        <w:t xml:space="preserve">добавя даден низ на </w:t>
-      </w:r>
-      <w:r>
-        <w:rPr>
+          <w:b/>
+          <w:bCs/>
+          <w:lang w:val="bg-BG"/>
+        </w:rPr>
+        <w:t>добавя</w:t>
+      </w:r>
+      <w:r>
+        <w:rPr>
+          <w:lang w:val="bg-BG"/>
+        </w:rPr>
+        <w:t xml:space="preserve"> </w:t>
+      </w:r>
+      <w:r>
+        <w:rPr>
+          <w:b/>
+          <w:bCs/>
+          <w:lang w:val="bg-BG"/>
+        </w:rPr>
+        <w:t>низ</w:t>
+      </w:r>
+      <w:r>
+        <w:rPr>
+          <w:b/>
+          <w:bCs/>
+        </w:rPr>
+        <w:t>a</w:t>
+      </w:r>
+      <w:r>
+        <w:rPr>
+          <w:lang w:val="bg-BG"/>
+        </w:rPr>
+        <w:t xml:space="preserve"> на </w:t>
+      </w:r>
+      <w:r>
+        <w:rPr>
+          <w:b/>
+          <w:bCs/>
           <w:lang w:val="bg-BG"/>
         </w:rPr>
         <w:t>индекса</w:t>
@@ -384,7 +389,7 @@
     </w:p>
     <w:p>
       <w:pPr>
-        <w:pStyle w:val="ac"/>
+        <w:pStyle w:val="ListParagraph"/>
         <w:numPr>
           <w:ilvl w:val="0"/>
           <w:numId w:val="9"/>
@@ -408,18 +413,8 @@
           <w:b/>
           <w:bCs/>
         </w:rPr>
-        <w:t xml:space="preserve">Remove </w:t>
-      </w:r>
-      <w:proofErr w:type="gramStart"/>
-      <w:r>
-        <w:rPr>
-          <w:rFonts w:ascii="Consolas" w:hAnsi="Consolas"/>
-          <w:b/>
-          <w:bCs/>
-        </w:rPr>
-        <w:t>Stop:{</w:t>
-      </w:r>
-      <w:proofErr w:type="gramEnd"/>
+        <w:t>Remove Stop:{</w:t>
+      </w:r>
       <w:r>
         <w:rPr>
           <w:rFonts w:ascii="Consolas" w:hAnsi="Consolas"/>
@@ -468,7 +463,7 @@
     </w:p>
     <w:p>
       <w:pPr>
-        <w:pStyle w:val="ac"/>
+        <w:pStyle w:val="ListParagraph"/>
         <w:numPr>
           <w:ilvl w:val="1"/>
           <w:numId w:val="9"/>
@@ -535,7 +530,7 @@
     </w:p>
     <w:p>
       <w:pPr>
-        <w:pStyle w:val="ac"/>
+        <w:pStyle w:val="ListParagraph"/>
         <w:numPr>
           <w:ilvl w:val="0"/>
           <w:numId w:val="9"/>
@@ -549,7 +544,6 @@
         </w:rPr>
         <w:t>"</w:t>
       </w:r>
-      <w:proofErr w:type="gramStart"/>
       <w:r>
         <w:rPr>
           <w:rFonts w:ascii="Consolas" w:hAnsi="Consolas"/>
@@ -558,7 +552,6 @@
         </w:rPr>
         <w:t>Switch:{</w:t>
       </w:r>
-      <w:proofErr w:type="gramEnd"/>
       <w:r>
         <w:rPr>
           <w:rFonts w:ascii="Consolas" w:hAnsi="Consolas"/>
@@ -607,7 +600,7 @@
     </w:p>
     <w:p>
       <w:pPr>
-        <w:pStyle w:val="ac"/>
+        <w:pStyle w:val="ListParagraph"/>
         <w:numPr>
           <w:ilvl w:val="1"/>
           <w:numId w:val="9"/>
@@ -625,13 +618,41 @@
           <w:bCs/>
           <w:lang w:val="bg-BG"/>
         </w:rPr>
-        <w:t>стария низ</w:t>
-      </w:r>
-      <w:r>
-        <w:rPr>
-          <w:lang w:val="bg-BG"/>
-        </w:rPr>
-        <w:t xml:space="preserve"> е в началния, </w:t>
+        <w:t>стария</w:t>
+      </w:r>
+      <w:r>
+        <w:rPr>
+          <w:b/>
+          <w:bCs/>
+          <w:lang w:val="bg-BG"/>
+        </w:rPr>
+        <w:t>т</w:t>
+      </w:r>
+      <w:r>
+        <w:rPr>
+          <w:b/>
+          <w:bCs/>
+          <w:lang w:val="bg-BG"/>
+        </w:rPr>
+        <w:t xml:space="preserve"> низ</w:t>
+      </w:r>
+      <w:r>
+        <w:rPr>
+          <w:lang w:val="bg-BG"/>
+        </w:rPr>
+        <w:t xml:space="preserve"> </w:t>
+      </w:r>
+      <w:r>
+        <w:rPr>
+          <w:lang w:val="bg-BG"/>
+        </w:rPr>
+        <w:t>се съдържа</w:t>
+      </w:r>
+      <w:r>
+        <w:rPr>
+          <w:lang w:val="bg-BG"/>
+        </w:rPr>
+        <w:t xml:space="preserve"> в началния, </w:t>
       </w:r>
       <w:r>
         <w:rPr>
@@ -683,7 +704,23 @@
           <w:bCs/>
           <w:lang w:val="bg-BG"/>
         </w:rPr>
-        <w:t>с нов низ</w:t>
+        <w:t>с нов</w:t>
+      </w:r>
+      <w:r>
+        <w:rPr>
+          <w:b/>
+          <w:bCs/>
+          <w:lang w:val="bg-BG"/>
+        </w:rPr>
+        <w:t>ия</w:t>
+      </w:r>
+      <w:r>
+        <w:rPr>
+          <w:b/>
+          <w:bCs/>
+          <w:lang w:val="bg-BG"/>
+        </w:rPr>
+        <w:t xml:space="preserve"> низ</w:t>
       </w:r>
     </w:p>
     <w:p>
@@ -831,7 +868,7 @@
     </w:p>
     <w:p>
       <w:pPr>
-        <w:pStyle w:val="3"/>
+        <w:pStyle w:val="Heading3"/>
       </w:pPr>
       <w:r>
         <w:rPr>
@@ -907,12 +944,28 @@
           <w:rFonts w:asciiTheme="minorHAnsi" w:hAnsiTheme="minorHAnsi" w:cstheme="minorHAnsi"/>
           <w:lang w:val="bg-BG"/>
         </w:rPr>
-        <w:t xml:space="preserve"> символ на низа (включителни).</w:t>
+        <w:t xml:space="preserve"> символ на низа (включителн</w:t>
+      </w:r>
+      <w:r>
+        <w:rPr>
+          <w:rStyle w:val="CodeChar"/>
+          <w:rFonts w:asciiTheme="minorHAnsi" w:hAnsiTheme="minorHAnsi" w:cstheme="minorHAnsi"/>
+          <w:lang w:val="bg-BG"/>
+        </w:rPr>
+        <w:t>о</w:t>
+      </w:r>
+      <w:r>
+        <w:rPr>
+          <w:rStyle w:val="CodeChar"/>
+          <w:rFonts w:asciiTheme="minorHAnsi" w:hAnsiTheme="minorHAnsi" w:cstheme="minorHAnsi"/>
+          <w:lang w:val="bg-BG"/>
+        </w:rPr>
+        <w:t>).</w:t>
       </w:r>
     </w:p>
     <w:p>
       <w:pPr>
-        <w:pStyle w:val="3"/>
+        <w:pStyle w:val="Heading3"/>
         <w:rPr>
           <w:lang w:val="bg-BG"/>
         </w:rPr>
@@ -926,7 +979,7 @@
     </w:p>
     <w:p>
       <w:pPr>
-        <w:pStyle w:val="ac"/>
+        <w:pStyle w:val="ListParagraph"/>
         <w:numPr>
           <w:ilvl w:val="0"/>
           <w:numId w:val="5"/>
@@ -947,7 +1000,7 @@
     </w:p>
     <w:p>
       <w:pPr>
-        <w:pStyle w:val="3"/>
+        <w:pStyle w:val="Heading3"/>
         <w:rPr>
           <w:noProof/>
           <w:lang w:val="bg-BG"/>
@@ -972,23 +1025,32 @@
           <w:insideH w:val="single" w:sz="4" w:space="0" w:color="auto"/>
           <w:insideV w:val="single" w:sz="4" w:space="0" w:color="auto"/>
         </w:tblBorders>
+        <w:tblCellMar>
+          <w:top w:w="85" w:type="dxa"/>
+          <w:left w:w="142" w:type="dxa"/>
+          <w:bottom w:w="85" w:type="dxa"/>
+          <w:right w:w="142" w:type="dxa"/>
+        </w:tblCellMar>
         <w:tblLook w:val="0000" w:firstRow="0" w:lastRow="0" w:firstColumn="0" w:lastColumn="0" w:noHBand="0" w:noVBand="0"/>
       </w:tblPr>
       <w:tblGrid>
-        <w:gridCol w:w="4208"/>
-        <w:gridCol w:w="6217"/>
+        <w:gridCol w:w="4276"/>
+        <w:gridCol w:w="6149"/>
       </w:tblGrid>
       <w:tr>
         <w:trPr>
           <w:cantSplit/>
+          <w:trHeight w:val="57"/>
         </w:trPr>
         <w:tc>
           <w:tcPr>
-            <w:tcW w:w="4208" w:type="dxa"/>
+            <w:tcW w:w="0" w:type="auto"/>
             <w:shd w:val="clear" w:color="auto" w:fill="D9D9D9" w:themeFill="background1" w:themeFillShade="D9"/>
+            <w:vAlign w:val="center"/>
           </w:tcPr>
           <w:p>
             <w:pPr>
+              <w:spacing w:before="20" w:after="20" w:line="240" w:lineRule="auto"/>
               <w:jc w:val="center"/>
               <w:rPr>
                 <w:rFonts w:cstheme="minorHAnsi"/>
@@ -999,9 +1061,7 @@
             </w:pPr>
             <w:r>
               <w:rPr>
-                <w:rFonts w:cstheme="minorHAnsi"/>
                 <w:b/>
-                <w:szCs w:val="24"/>
                 <w:lang w:val="bg-BG"/>
               </w:rPr>
               <w:t>Вход</w:t>
@@ -1010,11 +1070,13 @@
         </w:tc>
         <w:tc>
           <w:tcPr>
-            <w:tcW w:w="6217" w:type="dxa"/>
+            <w:tcW w:w="0" w:type="auto"/>
             <w:shd w:val="clear" w:color="auto" w:fill="D9D9D9" w:themeFill="background1" w:themeFillShade="D9"/>
+            <w:vAlign w:val="center"/>
           </w:tcPr>
           <w:p>
             <w:pPr>
+              <w:spacing w:before="20" w:after="20" w:line="240" w:lineRule="auto"/>
               <w:jc w:val="center"/>
               <w:rPr>
                 <w:rFonts w:cstheme="minorHAnsi"/>
@@ -1026,9 +1088,7 @@
             </w:pPr>
             <w:r>
               <w:rPr>
-                <w:rFonts w:cstheme="minorHAnsi"/>
                 <w:b/>
-                <w:szCs w:val="24"/>
                 <w:lang w:val="bg-BG"/>
               </w:rPr>
               <w:t>Изход</w:t>
@@ -1042,7 +1102,7 @@
         </w:trPr>
         <w:tc>
           <w:tcPr>
-            <w:tcW w:w="4208" w:type="dxa"/>
+            <w:tcW w:w="0" w:type="auto"/>
           </w:tcPr>
           <w:p>
             <w:pPr>
@@ -1134,7 +1194,7 @@
         </w:tc>
         <w:tc>
           <w:tcPr>
-            <w:tcW w:w="6217" w:type="dxa"/>
+            <w:tcW w:w="0" w:type="auto"/>
           </w:tcPr>
           <w:p>
             <w:pPr>
@@ -1208,7 +1268,7 @@
         </w:trPr>
         <w:tc>
           <w:tcPr>
-            <w:tcW w:w="4208" w:type="dxa"/>
+            <w:tcW w:w="0" w:type="auto"/>
           </w:tcPr>
           <w:p>
             <w:pPr>
@@ -1294,7 +1354,7 @@
         </w:tc>
         <w:tc>
           <w:tcPr>
-            <w:tcW w:w="6217" w:type="dxa"/>
+            <w:tcW w:w="0" w:type="auto"/>
           </w:tcPr>
           <w:p>
             <w:pPr>
@@ -1365,7 +1425,7 @@
     </w:tbl>
     <w:p>
       <w:pPr>
-        <w:pStyle w:val="2"/>
+        <w:pStyle w:val="Heading2"/>
       </w:pPr>
       <w:proofErr w:type="spellStart"/>
       <w:r>
@@ -1373,15 +1433,7 @@
       </w:r>
       <w:proofErr w:type="spellEnd"/>
       <w:r>
-        <w:t xml:space="preserve"> </w:t>
-      </w:r>
-      <w:proofErr w:type="spellStart"/>
-      <w:r>
-        <w:t>на</w:t>
-      </w:r>
-      <w:proofErr w:type="spellEnd"/>
-      <w:r>
-        <w:t xml:space="preserve"> </w:t>
+        <w:t xml:space="preserve"> на </w:t>
       </w:r>
       <w:proofErr w:type="spellStart"/>
       <w:r>
@@ -1557,25 +1609,17 @@
           <w:color w:val="000000" w:themeColor="text1"/>
           <w:lang w:val="bg-BG"/>
         </w:rPr>
-        <w:t>бронята на различните</w:t>
+        <w:t xml:space="preserve">бронята на </w:t>
       </w:r>
       <w:r>
         <w:rPr>
           <w:rFonts w:cstheme="minorHAnsi"/>
-          <w:color w:val="000000" w:themeColor="text1"/>
-          <w:lang w:val="bg-BG"/>
-        </w:rPr>
-        <w:t xml:space="preserve"> </w:t>
-      </w:r>
-      <w:r>
-        <w:rPr>
-          <w:rFonts w:cstheme="minorHAnsi"/>
-          <w:b/>
-          <w:bCs/>
-          <w:color w:val="000000" w:themeColor="text1"/>
-          <w:lang w:val="bg-BG"/>
-        </w:rPr>
-        <w:t>чудовища</w:t>
+          <w:b/>
+          <w:bCs/>
+          <w:color w:val="000000" w:themeColor="text1"/>
+          <w:lang w:val="bg-BG"/>
+        </w:rPr>
+        <w:t>едно чудовище</w:t>
       </w:r>
       <w:r>
         <w:rPr>
@@ -1617,17 +1661,32 @@
           <w:color w:val="000000" w:themeColor="text1"/>
           <w:lang w:val="bg-BG"/>
         </w:rPr>
-        <w:t xml:space="preserve"> на удара </w:t>
+        <w:t xml:space="preserve"> на удара</w:t>
       </w:r>
       <w:r>
         <w:rPr>
           <w:rFonts w:cstheme="minorHAnsi"/>
-          <w:b/>
-          <w:bCs/>
-          <w:color w:val="000000" w:themeColor="text1"/>
-          <w:lang w:val="bg-BG"/>
-        </w:rPr>
-        <w:t>нанесена от войника</w:t>
+          <w:color w:val="000000" w:themeColor="text1"/>
+        </w:rPr>
+        <w:t>,</w:t>
+      </w:r>
+      <w:r>
+        <w:rPr>
+          <w:rFonts w:cstheme="minorHAnsi"/>
+          <w:color w:val="000000" w:themeColor="text1"/>
+          <w:lang w:val="bg-BG"/>
+        </w:rPr>
+        <w:t xml:space="preserve"> </w:t>
+      </w:r>
+      <w:r>
+        <w:rPr>
+          <w:rFonts w:cstheme="minorHAnsi"/>
+          <w:b/>
+          <w:bCs/>
+          <w:color w:val="000000" w:themeColor="text1"/>
+          <w:lang w:val="bg-BG"/>
+        </w:rPr>
+        <w:t>нанесен от войника</w:t>
       </w:r>
       <w:r>
         <w:rPr>
@@ -1640,37 +1699,23 @@
     </w:p>
     <w:p>
       <w:pPr>
-        <w:rPr>
-          <w:rFonts w:cstheme="minorHAnsi"/>
-          <w:b/>
-          <w:color w:val="000000" w:themeColor="text1"/>
-        </w:rPr>
-      </w:pPr>
-      <w:r>
-        <w:rPr>
-          <w:rFonts w:cstheme="minorHAnsi"/>
-          <w:b/>
-          <w:color w:val="000000" w:themeColor="text1"/>
+        <w:pStyle w:val="Heading3"/>
+      </w:pPr>
+      <w:r>
+        <w:rPr>
           <w:lang w:val="bg-BG"/>
         </w:rPr>
         <w:t>Правила за битка</w:t>
-      </w:r>
-      <w:r>
-        <w:rPr>
-          <w:rFonts w:cstheme="minorHAnsi"/>
-          <w:b/>
-          <w:color w:val="000000" w:themeColor="text1"/>
-        </w:rPr>
-        <w:t>:</w:t>
       </w:r>
     </w:p>
     <w:p>
       <w:pPr>
-        <w:pStyle w:val="ac"/>
+        <w:pStyle w:val="ListParagraph"/>
         <w:numPr>
           <w:ilvl w:val="0"/>
           <w:numId w:val="16"/>
         </w:numPr>
+        <w:ind w:left="720"/>
         <w:jc w:val="both"/>
         <w:rPr>
           <w:rFonts w:cstheme="minorHAnsi"/>
@@ -1683,15 +1728,17 @@
           <w:color w:val="000000" w:themeColor="text1"/>
           <w:lang w:val="bg-BG"/>
         </w:rPr>
-        <w:t>Чудовището в началото на редицата ще бъде първия, който ще се сбие с войника. Взимаме първата броня, последн</w:t>
+        <w:t xml:space="preserve">Чудовището в </w:t>
       </w:r>
       <w:r>
         <w:rPr>
           <w:rFonts w:cstheme="minorHAnsi"/>
-          <w:color w:val="000000" w:themeColor="text1"/>
-          <w:lang w:val="bg-BG"/>
-        </w:rPr>
-        <w:t>ия</w:t>
+          <w:b/>
+          <w:bCs/>
+          <w:color w:val="000000" w:themeColor="text1"/>
+          <w:lang w:val="bg-BG"/>
+        </w:rPr>
+        <w:t>началото на редицата</w:t>
       </w:r>
       <w:r>
         <w:rPr>
@@ -1699,11 +1746,89 @@
           <w:color w:val="000000" w:themeColor="text1"/>
           <w:lang w:val="bg-BG"/>
         </w:rPr>
+        <w:t xml:space="preserve"> ще бъде </w:t>
+      </w:r>
+      <w:r>
+        <w:rPr>
+          <w:rFonts w:cstheme="minorHAnsi"/>
+          <w:b/>
+          <w:bCs/>
+          <w:color w:val="000000" w:themeColor="text1"/>
+          <w:lang w:val="bg-BG"/>
+        </w:rPr>
+        <w:t>първия</w:t>
+      </w:r>
+      <w:r>
+        <w:rPr>
+          <w:rFonts w:cstheme="minorHAnsi"/>
+          <w:b/>
+          <w:bCs/>
+          <w:color w:val="000000" w:themeColor="text1"/>
+          <w:lang w:val="bg-BG"/>
+        </w:rPr>
+        <w:t>т</w:t>
+      </w:r>
+      <w:r>
+        <w:rPr>
+          <w:rFonts w:cstheme="minorHAnsi"/>
+          <w:color w:val="000000" w:themeColor="text1"/>
+          <w:lang w:val="bg-BG"/>
+        </w:rPr>
+        <w:t xml:space="preserve">, който ще се </w:t>
+      </w:r>
+      <w:r>
+        <w:rPr>
+          <w:rFonts w:cstheme="minorHAnsi"/>
+          <w:b/>
+          <w:bCs/>
+          <w:color w:val="000000" w:themeColor="text1"/>
+          <w:lang w:val="bg-BG"/>
+        </w:rPr>
+        <w:t>сбие с войника</w:t>
+      </w:r>
+      <w:r>
+        <w:rPr>
+          <w:rFonts w:cstheme="minorHAnsi"/>
+          <w:color w:val="000000" w:themeColor="text1"/>
+          <w:lang w:val="bg-BG"/>
+        </w:rPr>
+        <w:t xml:space="preserve">. Взимаме първата броня, </w:t>
+      </w:r>
+      <w:r>
+        <w:rPr>
+          <w:rFonts w:cstheme="minorHAnsi"/>
+          <w:b/>
+          <w:bCs/>
+          <w:color w:val="000000" w:themeColor="text1"/>
+          <w:lang w:val="bg-BG"/>
+        </w:rPr>
+        <w:t>последн</w:t>
+      </w:r>
+      <w:r>
+        <w:rPr>
+          <w:rFonts w:cstheme="minorHAnsi"/>
+          <w:b/>
+          <w:bCs/>
+          <w:color w:val="000000" w:themeColor="text1"/>
+          <w:lang w:val="bg-BG"/>
+        </w:rPr>
+        <w:t>ата</w:t>
+      </w:r>
+      <w:r>
+        <w:rPr>
+          <w:rFonts w:cstheme="minorHAnsi"/>
+          <w:b/>
+          <w:bCs/>
+          <w:color w:val="000000" w:themeColor="text1"/>
+          <w:lang w:val="bg-BG"/>
+        </w:rPr>
         <w:t xml:space="preserve"> сила</w:t>
       </w:r>
       <w:r>
         <w:rPr>
           <w:rFonts w:cstheme="minorHAnsi"/>
+          <w:b/>
+          <w:bCs/>
           <w:color w:val="000000" w:themeColor="text1"/>
           <w:lang w:val="bg-BG"/>
         </w:rPr>
@@ -1715,16 +1840,35 @@
           <w:color w:val="000000" w:themeColor="text1"/>
           <w:lang w:val="bg-BG"/>
         </w:rPr>
-        <w:t xml:space="preserve"> и започваме да сравняваме стойностите.</w:t>
+        <w:t xml:space="preserve"> и започваме да </w:t>
+      </w:r>
+      <w:r>
+        <w:rPr>
+          <w:rFonts w:cstheme="minorHAnsi"/>
+          <w:b/>
+          <w:bCs/>
+          <w:color w:val="000000" w:themeColor="text1"/>
+          <w:lang w:val="bg-BG"/>
+        </w:rPr>
+        <w:t>сравняваме стойностите</w:t>
+      </w:r>
+      <w:r>
+        <w:rPr>
+          <w:rFonts w:cstheme="minorHAnsi"/>
+          <w:color w:val="000000" w:themeColor="text1"/>
+          <w:lang w:val="bg-BG"/>
+        </w:rPr>
+        <w:t>.</w:t>
       </w:r>
     </w:p>
     <w:p>
       <w:pPr>
-        <w:pStyle w:val="ac"/>
+        <w:pStyle w:val="ListParagraph"/>
         <w:numPr>
           <w:ilvl w:val="0"/>
           <w:numId w:val="16"/>
         </w:numPr>
+        <w:ind w:left="720"/>
         <w:jc w:val="both"/>
         <w:rPr>
           <w:rFonts w:cstheme="minorHAnsi"/>
@@ -1753,7 +1897,7 @@
           <w:color w:val="000000" w:themeColor="text1"/>
           <w:lang w:val="bg-BG"/>
         </w:rPr>
-        <w:t xml:space="preserve"> е по-голяма от или равна на бронята на </w:t>
+        <w:t xml:space="preserve"> е </w:t>
       </w:r>
       <w:r>
         <w:rPr>
@@ -1761,6 +1905,22 @@
           <w:color w:val="000000" w:themeColor="text1"/>
           <w:lang w:val="bg-BG"/>
         </w:rPr>
+        <w:t>по-голяма от или равна</w:t>
+      </w:r>
+      <w:r>
+        <w:rPr>
+          <w:rFonts w:cstheme="minorHAnsi"/>
+          <w:color w:val="000000" w:themeColor="text1"/>
+          <w:lang w:val="bg-BG"/>
+        </w:rPr>
+        <w:t xml:space="preserve"> на бронята на </w:t>
+      </w:r>
+      <w:r>
+        <w:rPr>
+          <w:rFonts w:cstheme="minorHAnsi"/>
+          <w:color w:val="000000" w:themeColor="text1"/>
+          <w:lang w:val="bg-BG"/>
+        </w:rPr>
         <w:t>чудовището</w:t>
       </w:r>
       <w:r>
@@ -1769,15 +1929,17 @@
           <w:color w:val="000000" w:themeColor="text1"/>
           <w:lang w:val="bg-BG"/>
         </w:rPr>
-        <w:t xml:space="preserve">, убиваме чудовището и премахваме неговата броня от редицата. </w:t>
+        <w:t xml:space="preserve">, </w:t>
       </w:r>
       <w:r>
         <w:rPr>
           <w:rFonts w:cstheme="minorHAnsi"/>
-          <w:color w:val="000000" w:themeColor="text1"/>
-          <w:lang w:val="bg-BG"/>
-        </w:rPr>
-        <w:t>Удара на войника</w:t>
+          <w:b/>
+          <w:bCs/>
+          <w:color w:val="000000" w:themeColor="text1"/>
+          <w:lang w:val="bg-BG"/>
+        </w:rPr>
+        <w:t>убиваме чудовището</w:t>
       </w:r>
       <w:r>
         <w:rPr>
@@ -1785,7 +1947,7 @@
           <w:color w:val="000000" w:themeColor="text1"/>
           <w:lang w:val="bg-BG"/>
         </w:rPr>
-        <w:t xml:space="preserve"> се намаля със стойността на бронята на чудовището.  Оставащата сила се добавя към следващата сила от редицата </w:t>
+        <w:t xml:space="preserve"> и </w:t>
       </w:r>
       <w:r>
         <w:rPr>
@@ -1795,7 +1957,7 @@
           <w:color w:val="000000" w:themeColor="text1"/>
           <w:lang w:val="bg-BG"/>
         </w:rPr>
-        <w:t>(ако има)</w:t>
+        <w:t>премахваме неговата броня</w:t>
       </w:r>
       <w:r>
         <w:rPr>
@@ -1803,7 +1965,7 @@
           <w:color w:val="000000" w:themeColor="text1"/>
           <w:lang w:val="bg-BG"/>
         </w:rPr>
-        <w:t xml:space="preserve"> или се зачита за последен и единствен елемент. </w:t>
+        <w:t xml:space="preserve"> от редицата. </w:t>
       </w:r>
       <w:r>
         <w:rPr>
@@ -1811,7 +1973,165 @@
           <w:color w:val="000000" w:themeColor="text1"/>
           <w:lang w:val="bg-BG"/>
         </w:rPr>
-        <w:t xml:space="preserve">Нулевите стойности не трябва да се връщат обратно към </w:t>
+        <w:t>Уда</w:t>
+      </w:r>
+      <w:r>
+        <w:rPr>
+          <w:rFonts w:cstheme="minorHAnsi"/>
+          <w:color w:val="000000" w:themeColor="text1"/>
+          <w:lang w:val="bg-BG"/>
+        </w:rPr>
+        <w:t>рът</w:t>
+      </w:r>
+      <w:r>
+        <w:rPr>
+          <w:rFonts w:cstheme="minorHAnsi"/>
+          <w:color w:val="000000" w:themeColor="text1"/>
+          <w:lang w:val="bg-BG"/>
+        </w:rPr>
+        <w:t xml:space="preserve"> на войника</w:t>
+      </w:r>
+      <w:r>
+        <w:rPr>
+          <w:rFonts w:cstheme="minorHAnsi"/>
+          <w:color w:val="000000" w:themeColor="text1"/>
+          <w:lang w:val="bg-BG"/>
+        </w:rPr>
+        <w:t xml:space="preserve"> се </w:t>
+      </w:r>
+      <w:r>
+        <w:rPr>
+          <w:rFonts w:cstheme="minorHAnsi"/>
+          <w:b/>
+          <w:bCs/>
+          <w:color w:val="000000" w:themeColor="text1"/>
+          <w:lang w:val="bg-BG"/>
+        </w:rPr>
+        <w:t>намаля</w:t>
+      </w:r>
+      <w:r>
+        <w:rPr>
+          <w:rFonts w:cstheme="minorHAnsi"/>
+          <w:color w:val="000000" w:themeColor="text1"/>
+          <w:lang w:val="bg-BG"/>
+        </w:rPr>
+        <w:t xml:space="preserve"> със стойността на бронята на чудовището.  Оставащата сила се </w:t>
+      </w:r>
+      <w:r>
+        <w:rPr>
+          <w:rFonts w:cstheme="minorHAnsi"/>
+          <w:b/>
+          <w:bCs/>
+          <w:color w:val="000000" w:themeColor="text1"/>
+          <w:lang w:val="bg-BG"/>
+        </w:rPr>
+        <w:t>добавя</w:t>
+      </w:r>
+      <w:r>
+        <w:rPr>
+          <w:rFonts w:cstheme="minorHAnsi"/>
+          <w:color w:val="000000" w:themeColor="text1"/>
+          <w:lang w:val="bg-BG"/>
+        </w:rPr>
+        <w:t xml:space="preserve"> към </w:t>
+      </w:r>
+      <w:r>
+        <w:rPr>
+          <w:rFonts w:cstheme="minorHAnsi"/>
+          <w:b/>
+          <w:bCs/>
+          <w:color w:val="000000" w:themeColor="text1"/>
+          <w:lang w:val="bg-BG"/>
+        </w:rPr>
+        <w:t>с</w:t>
+      </w:r>
+      <w:r>
+        <w:rPr>
+          <w:rFonts w:cstheme="minorHAnsi"/>
+          <w:b/>
+          <w:bCs/>
+          <w:color w:val="000000" w:themeColor="text1"/>
+          <w:lang w:val="bg-BG"/>
+        </w:rPr>
+        <w:t>ледващата сила</w:t>
+      </w:r>
+      <w:r>
+        <w:rPr>
+          <w:rFonts w:cstheme="minorHAnsi"/>
+          <w:color w:val="000000" w:themeColor="text1"/>
+          <w:lang w:val="bg-BG"/>
+        </w:rPr>
+        <w:t xml:space="preserve"> от редицата </w:t>
+      </w:r>
+      <w:r>
+        <w:rPr>
+          <w:rFonts w:cstheme="minorHAnsi"/>
+          <w:color w:val="000000" w:themeColor="text1"/>
+          <w:lang w:val="bg-BG"/>
+        </w:rPr>
+        <w:t xml:space="preserve">(ако има) </w:t>
+      </w:r>
+      <w:r>
+        <w:rPr>
+          <w:rFonts w:cstheme="minorHAnsi"/>
+          <w:color w:val="000000" w:themeColor="text1"/>
+          <w:lang w:val="bg-BG"/>
+        </w:rPr>
+        <w:t xml:space="preserve">или се зачита за </w:t>
+      </w:r>
+      <w:r>
+        <w:rPr>
+          <w:rFonts w:cstheme="minorHAnsi"/>
+          <w:b/>
+          <w:bCs/>
+          <w:color w:val="000000" w:themeColor="text1"/>
+          <w:lang w:val="bg-BG"/>
+        </w:rPr>
+        <w:t>последен и единствен елемент</w:t>
+      </w:r>
+      <w:r>
+        <w:rPr>
+          <w:rFonts w:cstheme="minorHAnsi"/>
+          <w:color w:val="000000" w:themeColor="text1"/>
+          <w:lang w:val="bg-BG"/>
+        </w:rPr>
+        <w:t xml:space="preserve">. </w:t>
+      </w:r>
+      <w:r>
+        <w:rPr>
+          <w:rFonts w:cstheme="minorHAnsi"/>
+          <w:b/>
+          <w:bCs/>
+          <w:color w:val="000000" w:themeColor="text1"/>
+          <w:lang w:val="bg-BG"/>
+        </w:rPr>
+        <w:t>Нулевите</w:t>
+      </w:r>
+      <w:r>
+        <w:rPr>
+          <w:rFonts w:cstheme="minorHAnsi"/>
+          <w:color w:val="000000" w:themeColor="text1"/>
+          <w:lang w:val="bg-BG"/>
+        </w:rPr>
+        <w:t xml:space="preserve"> стойности</w:t>
+      </w:r>
+      <w:r>
+        <w:rPr>
+          <w:rFonts w:cstheme="minorHAnsi"/>
+          <w:b/>
+          <w:bCs/>
+          <w:color w:val="000000" w:themeColor="text1"/>
+          <w:lang w:val="bg-BG"/>
+        </w:rPr>
+        <w:t xml:space="preserve"> не трябва да се връщат</w:t>
+      </w:r>
+      <w:r>
+        <w:rPr>
+          <w:rFonts w:cstheme="minorHAnsi"/>
+          <w:color w:val="000000" w:themeColor="text1"/>
+          <w:lang w:val="bg-BG"/>
+        </w:rPr>
+        <w:t xml:space="preserve"> обратно към </w:t>
       </w:r>
       <w:r>
         <w:rPr>
@@ -1832,11 +2152,12 @@
     </w:p>
     <w:p>
       <w:pPr>
-        <w:pStyle w:val="ac"/>
+        <w:pStyle w:val="ListParagraph"/>
         <w:numPr>
           <w:ilvl w:val="0"/>
           <w:numId w:val="16"/>
         </w:numPr>
+        <w:ind w:left="720"/>
         <w:jc w:val="both"/>
         <w:rPr>
           <w:color w:val="000000" w:themeColor="text1"/>
@@ -1865,16 +2186,143 @@
           <w:color w:val="000000" w:themeColor="text1"/>
           <w:lang w:val="bg-BG"/>
         </w:rPr>
-        <w:t xml:space="preserve"> е по-малка от бронята на чудовището,  ударът се изпълнява и се премахва от редицата, но бронята на чудовището се намалява с удара. Чудовището се премества в края на редицата. </w:t>
+        <w:t xml:space="preserve"> е </w:t>
+      </w:r>
+      <w:r>
+        <w:rPr>
+          <w:rFonts w:cstheme="minorHAnsi"/>
+          <w:b/>
+          <w:bCs/>
+          <w:color w:val="000000" w:themeColor="text1"/>
+          <w:lang w:val="bg-BG"/>
+        </w:rPr>
+        <w:t>по-малка</w:t>
+      </w:r>
+      <w:r>
+        <w:rPr>
+          <w:rFonts w:cstheme="minorHAnsi"/>
+          <w:color w:val="000000" w:themeColor="text1"/>
+          <w:lang w:val="bg-BG"/>
+        </w:rPr>
+        <w:t xml:space="preserve"> от бронята на чудовището</w:t>
+      </w:r>
+      <w:r>
+        <w:rPr>
+          <w:rFonts w:cstheme="minorHAnsi"/>
+          <w:color w:val="000000" w:themeColor="text1"/>
+          <w:lang w:val="bg-BG"/>
+        </w:rPr>
+        <w:t xml:space="preserve">, </w:t>
+      </w:r>
+      <w:r>
+        <w:rPr>
+          <w:rFonts w:cstheme="minorHAnsi"/>
+          <w:color w:val="000000" w:themeColor="text1"/>
+          <w:lang w:val="bg-BG"/>
+        </w:rPr>
+        <w:t xml:space="preserve">ударът се </w:t>
+      </w:r>
+      <w:r>
+        <w:rPr>
+          <w:rFonts w:cstheme="minorHAnsi"/>
+          <w:b/>
+          <w:bCs/>
+          <w:color w:val="000000" w:themeColor="text1"/>
+          <w:lang w:val="bg-BG"/>
+        </w:rPr>
+        <w:t>изпълнява</w:t>
+      </w:r>
+      <w:r>
+        <w:rPr>
+          <w:rFonts w:cstheme="minorHAnsi"/>
+          <w:color w:val="000000" w:themeColor="text1"/>
+          <w:lang w:val="bg-BG"/>
+        </w:rPr>
+        <w:t xml:space="preserve"> и се </w:t>
+      </w:r>
+      <w:r>
+        <w:rPr>
+          <w:rFonts w:cstheme="minorHAnsi"/>
+          <w:b/>
+          <w:bCs/>
+          <w:color w:val="000000" w:themeColor="text1"/>
+          <w:lang w:val="bg-BG"/>
+        </w:rPr>
+        <w:t>премахва</w:t>
+      </w:r>
+      <w:r>
+        <w:rPr>
+          <w:rFonts w:cstheme="minorHAnsi"/>
+          <w:color w:val="000000" w:themeColor="text1"/>
+          <w:lang w:val="bg-BG"/>
+        </w:rPr>
+        <w:t xml:space="preserve"> от редицата, но бронята на чудовището се </w:t>
+      </w:r>
+      <w:r>
+        <w:rPr>
+          <w:rFonts w:cstheme="minorHAnsi"/>
+          <w:b/>
+          <w:bCs/>
+          <w:color w:val="000000" w:themeColor="text1"/>
+          <w:lang w:val="bg-BG"/>
+        </w:rPr>
+        <w:t>намалява с</w:t>
+      </w:r>
+      <w:r>
+        <w:rPr>
+          <w:rFonts w:cstheme="minorHAnsi"/>
+          <w:b/>
+          <w:bCs/>
+          <w:color w:val="000000" w:themeColor="text1"/>
+          <w:lang w:val="bg-BG"/>
+        </w:rPr>
+        <w:t>ъс силата на</w:t>
+      </w:r>
+      <w:r>
+        <w:rPr>
+          <w:rFonts w:cstheme="minorHAnsi"/>
+          <w:b/>
+          <w:bCs/>
+          <w:color w:val="000000" w:themeColor="text1"/>
+          <w:lang w:val="bg-BG"/>
+        </w:rPr>
+        <w:t xml:space="preserve"> удара</w:t>
+      </w:r>
+      <w:r>
+        <w:rPr>
+          <w:rFonts w:cstheme="minorHAnsi"/>
+          <w:color w:val="000000" w:themeColor="text1"/>
+          <w:lang w:val="bg-BG"/>
+        </w:rPr>
+        <w:t xml:space="preserve">. Чудовището се премества в </w:t>
+      </w:r>
+      <w:r>
+        <w:rPr>
+          <w:rFonts w:cstheme="minorHAnsi"/>
+          <w:b/>
+          <w:bCs/>
+          <w:color w:val="000000" w:themeColor="text1"/>
+          <w:lang w:val="bg-BG"/>
+        </w:rPr>
+        <w:t>края на редицата</w:t>
+      </w:r>
+      <w:r>
+        <w:rPr>
+          <w:rFonts w:cstheme="minorHAnsi"/>
+          <w:color w:val="000000" w:themeColor="text1"/>
+          <w:lang w:val="bg-BG"/>
+        </w:rPr>
+        <w:t xml:space="preserve">. </w:t>
       </w:r>
     </w:p>
     <w:p>
       <w:pPr>
-        <w:pStyle w:val="ac"/>
+        <w:pStyle w:val="ListParagraph"/>
         <w:numPr>
           <w:ilvl w:val="0"/>
           <w:numId w:val="15"/>
         </w:numPr>
+        <w:ind w:left="720"/>
         <w:jc w:val="both"/>
         <w:rPr>
           <w:color w:val="000000" w:themeColor="text1"/>
@@ -1895,7 +2343,25 @@
           <w:color w:val="000000" w:themeColor="text1"/>
           <w:lang w:val="bg-BG"/>
         </w:rPr>
-        <w:t>когато една от редиците е празна</w:t>
+        <w:t xml:space="preserve">когато една от редиците </w:t>
+      </w:r>
+      <w:r>
+        <w:rPr>
+          <w:b/>
+          <w:bCs/>
+          <w:color w:val="000000" w:themeColor="text1"/>
+          <w:lang w:val="bg-BG"/>
+        </w:rPr>
+        <w:t>стане</w:t>
+      </w:r>
+      <w:r>
+        <w:rPr>
+          <w:b/>
+          <w:bCs/>
+          <w:color w:val="000000" w:themeColor="text1"/>
+          <w:lang w:val="bg-BG"/>
+        </w:rPr>
+        <w:t xml:space="preserve"> празна</w:t>
       </w:r>
       <w:r>
         <w:rPr>
@@ -1907,28 +2373,17 @@
     </w:p>
     <w:p>
       <w:pPr>
-        <w:jc w:val="both"/>
-        <w:rPr>
-          <w:b/>
-          <w:color w:val="000000" w:themeColor="text1"/>
-          <w:lang w:val="bg-BG"/>
-        </w:rPr>
-      </w:pPr>
-      <w:r>
-        <w:rPr>
-          <w:b/>
-          <w:color w:val="000000" w:themeColor="text1"/>
-          <w:lang w:val="bg-BG"/>
-        </w:rPr>
+        <w:pStyle w:val="Heading3"/>
+        <w:rPr>
+          <w:lang w:val="bg-BG"/>
+        </w:rPr>
+      </w:pPr>
+      <w:r>
+        <w:rPr>
+          <w:lang w:val="bg-BG"/>
+        </w:rPr>
+        <w:lastRenderedPageBreak/>
         <w:t>Вашата задача</w:t>
-      </w:r>
-      <w:r>
-        <w:rPr>
-          <w:b/>
-          <w:color w:val="000000" w:themeColor="text1"/>
-          <w:lang w:val="bg-BG"/>
-        </w:rPr>
-        <w:t>:</w:t>
       </w:r>
     </w:p>
     <w:p>
@@ -1946,8 +2401,63 @@
           <w:color w:val="000000" w:themeColor="text1"/>
           <w:lang w:val="bg-BG"/>
         </w:rPr>
-        <w:lastRenderedPageBreak/>
-        <w:t xml:space="preserve">Напишете конзолно приложение, което симулира битката по-горе. Имплементирайте логиката, използвайки структура от данни за управляване на ударите на войника и броните на чудовищата. Програмата трябва да </w:t>
+        <w:t xml:space="preserve">Напишете конзолно приложение, което симулира битката по-горе. Имплементирайте логиката, използвайки </w:t>
+      </w:r>
+      <w:r>
+        <w:rPr>
+          <w:b/>
+          <w:color w:val="000000" w:themeColor="text1"/>
+          <w:lang w:val="bg-BG"/>
+        </w:rPr>
+        <w:t xml:space="preserve">правилните </w:t>
+      </w:r>
+      <w:r>
+        <w:rPr>
+          <w:b/>
+          <w:color w:val="000000" w:themeColor="text1"/>
+          <w:lang w:val="bg-BG"/>
+        </w:rPr>
+        <w:t>структур</w:t>
+      </w:r>
+      <w:r>
+        <w:rPr>
+          <w:b/>
+          <w:color w:val="000000" w:themeColor="text1"/>
+          <w:lang w:val="bg-BG"/>
+        </w:rPr>
+        <w:t>и</w:t>
+      </w:r>
+      <w:r>
+        <w:rPr>
+          <w:b/>
+          <w:color w:val="000000" w:themeColor="text1"/>
+          <w:lang w:val="bg-BG"/>
+        </w:rPr>
+        <w:t xml:space="preserve"> от данни</w:t>
+      </w:r>
+      <w:r>
+        <w:rPr>
+          <w:bCs/>
+          <w:color w:val="000000" w:themeColor="text1"/>
+          <w:lang w:val="bg-BG"/>
+        </w:rPr>
+        <w:t xml:space="preserve"> за управляване на ударите на войника и</w:t>
+      </w:r>
+      <w:r>
+        <w:rPr>
+          <w:bCs/>
+          <w:color w:val="000000" w:themeColor="text1"/>
+          <w:lang w:val="bg-BG"/>
+        </w:rPr>
+        <w:t xml:space="preserve"> на</w:t>
+      </w:r>
+      <w:r>
+        <w:rPr>
+          <w:bCs/>
+          <w:color w:val="000000" w:themeColor="text1"/>
+          <w:lang w:val="bg-BG"/>
+        </w:rPr>
+        <w:t xml:space="preserve"> броните на чудовищата. Програмата трябва да </w:t>
       </w:r>
       <w:r>
         <w:rPr>
@@ -1960,11 +2470,7 @@
     </w:p>
     <w:p>
       <w:pPr>
-        <w:pStyle w:val="2"/>
-        <w:numPr>
-          <w:ilvl w:val="0"/>
-          <w:numId w:val="0"/>
-        </w:numPr>
+        <w:pStyle w:val="Heading3"/>
         <w:rPr>
           <w:lang w:val="bg-BG"/>
         </w:rPr>
@@ -1978,7 +2484,7 @@
     </w:p>
     <w:p>
       <w:pPr>
-        <w:pStyle w:val="ac"/>
+        <w:pStyle w:val="ListParagraph"/>
         <w:numPr>
           <w:ilvl w:val="0"/>
           <w:numId w:val="10"/>
@@ -1986,8 +2492,6 @@
         <w:spacing w:before="0" w:after="160" w:line="259" w:lineRule="auto"/>
         <w:jc w:val="both"/>
         <w:rPr>
-          <w:b/>
-          <w:bCs/>
           <w:color w:val="000000" w:themeColor="text1"/>
         </w:rPr>
       </w:pPr>
@@ -2025,49 +2529,22 @@
       </w:r>
       <w:r>
         <w:rPr>
-          <w:b/>
-          <w:bCs/>
-          <w:color w:val="000000" w:themeColor="text1"/>
-          <w:lang w:val="bg-BG"/>
-        </w:rPr>
-        <w:t>числа</w:t>
-      </w:r>
-      <w:r>
-        <w:rPr>
-          <w:color w:val="000000" w:themeColor="text1"/>
-          <w:lang w:val="bg-BG"/>
-        </w:rPr>
-        <w:t xml:space="preserve">, </w:t>
-      </w:r>
-      <w:r>
-        <w:rPr>
-          <w:b/>
-          <w:bCs/>
-          <w:color w:val="000000" w:themeColor="text1"/>
-          <w:lang w:val="bg-BG"/>
-        </w:rPr>
-        <w:t>разделни със запета</w:t>
-      </w:r>
-      <w:r>
-        <w:rPr>
-          <w:b/>
-          <w:bCs/>
-          <w:color w:val="000000" w:themeColor="text1"/>
-          <w:lang w:val="bg-BG"/>
-        </w:rPr>
-        <w:t>я</w:t>
-      </w:r>
-      <w:r>
-        <w:rPr>
-          <w:color w:val="000000" w:themeColor="text1"/>
-          <w:lang w:val="bg-BG"/>
-        </w:rPr>
-        <w:t>.</w:t>
+          <w:color w:val="000000" w:themeColor="text1"/>
+          <w:lang w:val="bg-BG"/>
+        </w:rPr>
+        <w:t xml:space="preserve">цели </w:t>
+      </w:r>
+      <w:r>
+        <w:rPr>
+          <w:color w:val="000000" w:themeColor="text1"/>
+          <w:lang w:val="bg-BG"/>
+        </w:rPr>
+        <w:t>числа, разделни със запетая.</w:t>
       </w:r>
     </w:p>
     <w:p>
       <w:pPr>
-        <w:pStyle w:val="ac"/>
+        <w:pStyle w:val="ListParagraph"/>
         <w:numPr>
           <w:ilvl w:val="0"/>
           <w:numId w:val="10"/>
@@ -2075,8 +2552,6 @@
         <w:spacing w:before="0" w:after="160" w:line="259" w:lineRule="auto"/>
         <w:jc w:val="both"/>
         <w:rPr>
-          <w:b/>
-          <w:bCs/>
           <w:color w:val="000000" w:themeColor="text1"/>
         </w:rPr>
       </w:pPr>
@@ -2101,50 +2576,40 @@
           <w:color w:val="000000" w:themeColor="text1"/>
           <w:lang w:val="bg-BG"/>
         </w:rPr>
-        <w:t xml:space="preserve"> - </w:t>
-      </w:r>
-      <w:r>
-        <w:rPr>
-          <w:b/>
-          <w:bCs/>
-          <w:color w:val="000000" w:themeColor="text1"/>
-          <w:lang w:val="bg-BG"/>
-        </w:rPr>
-        <w:t>числа</w:t>
-      </w:r>
-      <w:r>
-        <w:rPr>
-          <w:color w:val="000000" w:themeColor="text1"/>
-          <w:lang w:val="bg-BG"/>
-        </w:rPr>
-        <w:t xml:space="preserve">, </w:t>
-      </w:r>
-      <w:r>
-        <w:rPr>
-          <w:b/>
-          <w:bCs/>
-          <w:color w:val="000000" w:themeColor="text1"/>
-          <w:lang w:val="bg-BG"/>
-        </w:rPr>
-        <w:t>разделни със запета</w:t>
-      </w:r>
-      <w:r>
-        <w:rPr>
-          <w:b/>
-          <w:bCs/>
-          <w:color w:val="000000" w:themeColor="text1"/>
-          <w:lang w:val="bg-BG"/>
-        </w:rPr>
-        <w:t>я.</w:t>
+        <w:t xml:space="preserve"> </w:t>
+      </w:r>
+      <w:r>
+        <w:rPr>
+          <w:color w:val="000000" w:themeColor="text1"/>
+          <w:lang w:val="bg-BG"/>
+        </w:rPr>
+        <w:t>–</w:t>
+      </w:r>
+      <w:r>
+        <w:rPr>
+          <w:color w:val="000000" w:themeColor="text1"/>
+          <w:lang w:val="bg-BG"/>
+        </w:rPr>
+        <w:t xml:space="preserve"> цели</w:t>
+      </w:r>
+      <w:r>
+        <w:rPr>
+          <w:color w:val="000000" w:themeColor="text1"/>
+          <w:lang w:val="bg-BG"/>
+        </w:rPr>
+        <w:t xml:space="preserve"> </w:t>
+      </w:r>
+      <w:r>
+        <w:rPr>
+          <w:color w:val="000000" w:themeColor="text1"/>
+          <w:lang w:val="bg-BG"/>
+        </w:rPr>
+        <w:t>числа, разделни със запетая.</w:t>
       </w:r>
     </w:p>
     <w:p>
       <w:pPr>
-        <w:pStyle w:val="2"/>
-        <w:numPr>
-          <w:ilvl w:val="0"/>
-          <w:numId w:val="0"/>
-        </w:numPr>
+        <w:pStyle w:val="Heading3"/>
         <w:rPr>
           <w:lang w:val="bg-BG"/>
         </w:rPr>
@@ -2158,7 +2623,7 @@
     </w:p>
     <w:p>
       <w:pPr>
-        <w:pStyle w:val="ac"/>
+        <w:pStyle w:val="ListParagraph"/>
         <w:numPr>
           <w:ilvl w:val="0"/>
           <w:numId w:val="11"/>
@@ -2195,7 +2660,7 @@
     </w:p>
     <w:p>
       <w:pPr>
-        <w:pStyle w:val="ac"/>
+        <w:pStyle w:val="ListParagraph"/>
         <w:numPr>
           <w:ilvl w:val="1"/>
           <w:numId w:val="11"/>
@@ -2218,7 +2683,7 @@
     </w:p>
     <w:p>
       <w:pPr>
-        <w:pStyle w:val="ac"/>
+        <w:pStyle w:val="ListParagraph"/>
         <w:numPr>
           <w:ilvl w:val="0"/>
           <w:numId w:val="11"/>
@@ -2234,12 +2699,60 @@
           <w:color w:val="000000" w:themeColor="text1"/>
           <w:lang w:val="bg-BG"/>
         </w:rPr>
-        <w:t>Ако войникът остане без удари, програмата трябва да отпечата на конзолата:</w:t>
+        <w:t xml:space="preserve">Ако </w:t>
+      </w:r>
+      <w:r>
+        <w:rPr>
+          <w:b/>
+          <w:bCs/>
+          <w:color w:val="000000" w:themeColor="text1"/>
+          <w:lang w:val="bg-BG"/>
+        </w:rPr>
+        <w:t>войникът</w:t>
+      </w:r>
+      <w:r>
+        <w:rPr>
+          <w:color w:val="000000" w:themeColor="text1"/>
+          <w:lang w:val="bg-BG"/>
+        </w:rPr>
+        <w:t xml:space="preserve"> </w:t>
+      </w:r>
+      <w:r>
+        <w:rPr>
+          <w:b/>
+          <w:bCs/>
+          <w:color w:val="000000" w:themeColor="text1"/>
+          <w:lang w:val="bg-BG"/>
+        </w:rPr>
+        <w:t>остане</w:t>
+      </w:r>
+      <w:r>
+        <w:rPr>
+          <w:color w:val="000000" w:themeColor="text1"/>
+          <w:lang w:val="bg-BG"/>
+        </w:rPr>
+        <w:t xml:space="preserve"> </w:t>
+      </w:r>
+      <w:r>
+        <w:rPr>
+          <w:b/>
+          <w:bCs/>
+          <w:color w:val="000000" w:themeColor="text1"/>
+          <w:lang w:val="bg-BG"/>
+        </w:rPr>
+        <w:t>без удари</w:t>
+      </w:r>
+      <w:r>
+        <w:rPr>
+          <w:color w:val="000000" w:themeColor="text1"/>
+          <w:lang w:val="bg-BG"/>
+        </w:rPr>
+        <w:t>, програмата трябва да отпечата на конзолата:</w:t>
       </w:r>
     </w:p>
     <w:p>
       <w:pPr>
-        <w:pStyle w:val="ac"/>
+        <w:pStyle w:val="ListParagraph"/>
         <w:numPr>
           <w:ilvl w:val="1"/>
           <w:numId w:val="11"/>
@@ -2263,7 +2776,7 @@
     </w:p>
     <w:p>
       <w:pPr>
-        <w:pStyle w:val="ac"/>
+        <w:pStyle w:val="ListParagraph"/>
         <w:numPr>
           <w:ilvl w:val="0"/>
           <w:numId w:val="11"/>
@@ -2300,7 +2813,7 @@
     </w:p>
     <w:p>
       <w:pPr>
-        <w:pStyle w:val="ac"/>
+        <w:pStyle w:val="ListParagraph"/>
         <w:numPr>
           <w:ilvl w:val="1"/>
           <w:numId w:val="11"/>
@@ -2362,25 +2875,17 @@
     </w:p>
     <w:p>
       <w:pPr>
-        <w:pStyle w:val="2"/>
-        <w:numPr>
-          <w:ilvl w:val="0"/>
-          <w:numId w:val="0"/>
-        </w:numPr>
-        <w:rPr>
-          <w:lang w:val="bg-BG"/>
-        </w:rPr>
-      </w:pPr>
-      <w:r>
-        <w:rPr>
-          <w:lang w:val="bg-BG"/>
-        </w:rPr>
+        <w:pStyle w:val="Heading3"/>
+      </w:pPr>
+      <w:proofErr w:type="spellStart"/>
+      <w:r>
         <w:t>Бележки</w:t>
       </w:r>
+      <w:proofErr w:type="spellEnd"/>
     </w:p>
     <w:p>
       <w:pPr>
-        <w:pStyle w:val="ac"/>
+        <w:pStyle w:val="ListParagraph"/>
         <w:numPr>
           <w:ilvl w:val="0"/>
           <w:numId w:val="12"/>
@@ -2438,18 +2943,10 @@
         </w:rPr>
         <w:t>]</w:t>
       </w:r>
-      <w:r>
-        <w:rPr>
-          <w:b/>
-          <w:bCs/>
-          <w:color w:val="000000" w:themeColor="text1"/>
-        </w:rPr>
-        <w:t>.</w:t>
-      </w:r>
     </w:p>
     <w:p>
       <w:pPr>
-        <w:pStyle w:val="ac"/>
+        <w:pStyle w:val="ListParagraph"/>
         <w:numPr>
           <w:ilvl w:val="0"/>
           <w:numId w:val="12"/>
@@ -2474,23 +2971,28 @@
           <w:color w:val="000000" w:themeColor="text1"/>
           <w:lang w:val="bg-BG"/>
         </w:rPr>
-        <w:t>отрицателен вход</w:t>
-      </w:r>
-      <w:r>
-        <w:rPr>
-          <w:color w:val="000000" w:themeColor="text1"/>
-          <w:lang w:val="bg-BG"/>
-        </w:rPr>
-        <w:t>.</w:t>
+        <w:t>отрицател</w:t>
+      </w:r>
+      <w:r>
+        <w:rPr>
+          <w:b/>
+          <w:bCs/>
+          <w:color w:val="000000" w:themeColor="text1"/>
+          <w:lang w:val="bg-BG"/>
+        </w:rPr>
+        <w:t xml:space="preserve">ни числа </w:t>
+      </w:r>
+      <w:r>
+        <w:rPr>
+          <w:color w:val="000000" w:themeColor="text1"/>
+          <w:lang w:val="bg-BG"/>
+        </w:rPr>
+        <w:t>във входа</w:t>
       </w:r>
     </w:p>
     <w:p>
       <w:pPr>
-        <w:pStyle w:val="2"/>
-        <w:numPr>
-          <w:ilvl w:val="0"/>
-          <w:numId w:val="0"/>
-        </w:numPr>
+        <w:pStyle w:val="Heading3"/>
         <w:rPr>
           <w:lang w:val="bg-BG"/>
         </w:rPr>
@@ -2504,9 +3006,14 @@
     </w:p>
     <w:tbl>
       <w:tblPr>
-        <w:tblStyle w:val="af"/>
+        <w:tblStyle w:val="TableGrid"/>
         <w:tblW w:w="0" w:type="auto"/>
-        <w:tblInd w:w="137" w:type="dxa"/>
+        <w:tblCellMar>
+          <w:top w:w="85" w:type="dxa"/>
+          <w:left w:w="142" w:type="dxa"/>
+          <w:bottom w:w="85" w:type="dxa"/>
+          <w:right w:w="142" w:type="dxa"/>
+        </w:tblCellMar>
         <w:tblLook w:val="04A0" w:firstRow="1" w:lastRow="0" w:firstColumn="1" w:lastColumn="0" w:noHBand="0" w:noVBand="1"/>
       </w:tblPr>
       <w:tblGrid>
@@ -2522,23 +3029,20 @@
           </w:tcPr>
           <w:p>
             <w:pPr>
-              <w:spacing w:after="0"/>
+              <w:spacing w:before="20" w:after="20"/>
               <w:jc w:val="center"/>
               <w:rPr>
                 <w:b/>
-                <w:bCs/>
-                <w:color w:val="000000" w:themeColor="text1"/>
+                <w:lang w:val="bg-BG"/>
               </w:rPr>
             </w:pPr>
-            <w:proofErr w:type="spellStart"/>
             <w:r>
               <w:rPr>
                 <w:b/>
-                <w:bCs/>
+                <w:lang w:val="bg-BG"/>
               </w:rPr>
               <w:t>Вход</w:t>
             </w:r>
-            <w:proofErr w:type="spellEnd"/>
           </w:p>
         </w:tc>
         <w:tc>
@@ -2549,22 +3053,20 @@
           </w:tcPr>
           <w:p>
             <w:pPr>
+              <w:spacing w:before="20" w:after="20"/>
               <w:jc w:val="center"/>
               <w:rPr>
                 <w:b/>
-                <w:bCs/>
-                <w:color w:val="000000" w:themeColor="text1"/>
+                <w:lang w:val="bg-BG"/>
               </w:rPr>
             </w:pPr>
-            <w:proofErr w:type="spellStart"/>
             <w:r>
               <w:rPr>
                 <w:b/>
-                <w:bCs/>
+                <w:lang w:val="bg-BG"/>
               </w:rPr>
               <w:t>Изход</w:t>
             </w:r>
-            <w:proofErr w:type="spellEnd"/>
           </w:p>
         </w:tc>
       </w:tr>
@@ -2726,19 +3228,16 @@
           </w:tcPr>
           <w:p>
             <w:pPr>
+              <w:spacing w:before="20" w:after="20"/>
               <w:jc w:val="center"/>
               <w:rPr>
                 <w:b/>
-                <w:bCs/>
-                <w:color w:val="000000" w:themeColor="text1"/>
                 <w:lang w:val="bg-BG"/>
               </w:rPr>
             </w:pPr>
             <w:r>
               <w:rPr>
                 <w:b/>
-                <w:bCs/>
-                <w:color w:val="000000" w:themeColor="text1"/>
                 <w:lang w:val="bg-BG"/>
               </w:rPr>
               <w:t>Обяснения</w:t>
@@ -2754,7 +3253,7 @@
           </w:tcPr>
           <w:p>
             <w:pPr>
-              <w:pStyle w:val="ac"/>
+              <w:pStyle w:val="ListParagraph"/>
               <w:numPr>
                 <w:ilvl w:val="0"/>
                 <w:numId w:val="13"/>
@@ -2899,7 +3398,7 @@
           </w:p>
           <w:p>
             <w:pPr>
-              <w:pStyle w:val="ac"/>
+              <w:pStyle w:val="ListParagraph"/>
               <w:numPr>
                 <w:ilvl w:val="0"/>
                 <w:numId w:val="13"/>
@@ -3010,7 +3509,7 @@
           </w:p>
           <w:p>
             <w:pPr>
-              <w:pStyle w:val="ac"/>
+              <w:pStyle w:val="ListParagraph"/>
               <w:numPr>
                 <w:ilvl w:val="0"/>
                 <w:numId w:val="13"/>
@@ -3110,7 +3609,7 @@
           </w:p>
           <w:p>
             <w:pPr>
-              <w:pStyle w:val="ac"/>
+              <w:pStyle w:val="ListParagraph"/>
               <w:spacing w:before="0" w:after="0"/>
               <w:jc w:val="both"/>
               <w:rPr>
@@ -3144,23 +3643,20 @@
           </w:tcPr>
           <w:p>
             <w:pPr>
-              <w:spacing w:after="0"/>
+              <w:spacing w:before="20" w:after="20"/>
               <w:jc w:val="center"/>
               <w:rPr>
                 <w:b/>
-                <w:bCs/>
-                <w:color w:val="000000" w:themeColor="text1"/>
+                <w:lang w:val="bg-BG"/>
               </w:rPr>
             </w:pPr>
-            <w:proofErr w:type="spellStart"/>
             <w:r>
               <w:rPr>
                 <w:b/>
-                <w:bCs/>
+                <w:lang w:val="bg-BG"/>
               </w:rPr>
               <w:t>Вход</w:t>
             </w:r>
-            <w:proofErr w:type="spellEnd"/>
           </w:p>
         </w:tc>
         <w:tc>
@@ -3171,24 +3667,20 @@
           </w:tcPr>
           <w:p>
             <w:pPr>
-              <w:spacing w:after="0"/>
+              <w:spacing w:before="20" w:after="20"/>
               <w:jc w:val="center"/>
               <w:rPr>
                 <w:b/>
-                <w:bCs/>
-                <w:color w:val="000000" w:themeColor="text1"/>
-                <w:highlight w:val="green"/>
+                <w:lang w:val="bg-BG"/>
               </w:rPr>
             </w:pPr>
-            <w:proofErr w:type="spellStart"/>
             <w:r>
               <w:rPr>
                 <w:b/>
-                <w:bCs/>
+                <w:lang w:val="bg-BG"/>
               </w:rPr>
               <w:t>Изход</w:t>
             </w:r>
-            <w:proofErr w:type="spellEnd"/>
           </w:p>
         </w:tc>
       </w:tr>
@@ -3374,19 +3866,16 @@
           </w:tcPr>
           <w:p>
             <w:pPr>
-              <w:spacing w:after="0"/>
+              <w:spacing w:before="20" w:after="20"/>
               <w:jc w:val="center"/>
               <w:rPr>
                 <w:b/>
-                <w:bCs/>
-                <w:color w:val="000000" w:themeColor="text1"/>
+                <w:lang w:val="bg-BG"/>
               </w:rPr>
             </w:pPr>
             <w:r>
               <w:rPr>
                 <w:b/>
-                <w:bCs/>
-                <w:color w:val="000000" w:themeColor="text1"/>
                 <w:lang w:val="bg-BG"/>
               </w:rPr>
               <w:t>Обяснения</w:t>
@@ -3402,7 +3891,7 @@
           </w:tcPr>
           <w:p>
             <w:pPr>
-              <w:pStyle w:val="ac"/>
+              <w:pStyle w:val="ListParagraph"/>
               <w:numPr>
                 <w:ilvl w:val="0"/>
                 <w:numId w:val="17"/>
@@ -3522,7 +4011,7 @@
           </w:p>
           <w:p>
             <w:pPr>
-              <w:pStyle w:val="ac"/>
+              <w:pStyle w:val="ListParagraph"/>
               <w:numPr>
                 <w:ilvl w:val="0"/>
                 <w:numId w:val="17"/>
@@ -3627,7 +4116,7 @@
           </w:p>
           <w:p>
             <w:pPr>
-              <w:pStyle w:val="ac"/>
+              <w:pStyle w:val="ListParagraph"/>
               <w:numPr>
                 <w:ilvl w:val="0"/>
                 <w:numId w:val="17"/>
@@ -3700,7 +4189,7 @@
           </w:p>
           <w:p>
             <w:pPr>
-              <w:pStyle w:val="ac"/>
+              <w:pStyle w:val="ListParagraph"/>
               <w:numPr>
                 <w:ilvl w:val="0"/>
                 <w:numId w:val="17"/>
@@ -3758,66 +4247,38 @@
                 <w:color w:val="000000" w:themeColor="text1"/>
                 <w:lang w:val="bg-BG"/>
               </w:rPr>
-              <w:t xml:space="preserve"> бронята на </w:t>
+              <w:t xml:space="preserve"> бронята на четвъртото чудовище </w:t>
+            </w:r>
+            <w:r>
+              <w:rPr>
+                <w:color w:val="000000" w:themeColor="text1"/>
+              </w:rPr>
+              <w:t>(</w:t>
+            </w:r>
+            <w:r>
+              <w:rPr>
+                <w:color w:val="000000" w:themeColor="text1"/>
+                <w:highlight w:val="blue"/>
+              </w:rPr>
+              <w:t>35</w:t>
+            </w:r>
+            <w:r>
+              <w:rPr>
+                <w:color w:val="000000" w:themeColor="text1"/>
+              </w:rPr>
+              <w:t>)</w:t>
             </w:r>
             <w:r>
               <w:rPr>
                 <w:color w:val="000000" w:themeColor="text1"/>
                 <w:lang w:val="bg-BG"/>
               </w:rPr>
-              <w:t>четвъртото</w:t>
-            </w:r>
-            <w:r>
-              <w:rPr>
-                <w:color w:val="000000" w:themeColor="text1"/>
-                <w:lang w:val="bg-BG"/>
-              </w:rPr>
-              <w:t xml:space="preserve"> чудовище</w:t>
-            </w:r>
-            <w:r>
-              <w:rPr>
-                <w:color w:val="000000" w:themeColor="text1"/>
-                <w:lang w:val="bg-BG"/>
-              </w:rPr>
-              <w:t xml:space="preserve"> </w:t>
-            </w:r>
-            <w:r>
-              <w:rPr>
-                <w:color w:val="000000" w:themeColor="text1"/>
-              </w:rPr>
-              <w:t>(</w:t>
-            </w:r>
-            <w:r>
-              <w:rPr>
-                <w:color w:val="000000" w:themeColor="text1"/>
-                <w:highlight w:val="blue"/>
-              </w:rPr>
-              <w:t>35</w:t>
-            </w:r>
-            <w:r>
-              <w:rPr>
-                <w:color w:val="000000" w:themeColor="text1"/>
-              </w:rPr>
-              <w:t>)</w:t>
-            </w:r>
-            <w:r>
-              <w:rPr>
-                <w:color w:val="000000" w:themeColor="text1"/>
-                <w:lang w:val="bg-BG"/>
-              </w:rPr>
-              <w:t xml:space="preserve">. </w:t>
-            </w:r>
-            <w:r>
-              <w:rPr>
-                <w:color w:val="000000" w:themeColor="text1"/>
-                <w:lang w:val="bg-BG"/>
-              </w:rPr>
-              <w:t>Чудовището оцелява с оставаща броня 20.</w:t>
+              <w:t>. Чудовището оцелява с оставаща броня 20.</w:t>
             </w:r>
           </w:p>
           <w:p>
             <w:pPr>
-              <w:pStyle w:val="ac"/>
+              <w:pStyle w:val="ListParagraph"/>
               <w:numPr>
                 <w:ilvl w:val="0"/>
                 <w:numId w:val="17"/>
@@ -3841,14 +4302,7 @@
     </w:tbl>
     <w:p>
       <w:pPr>
-        <w:rPr>
-          <w:lang w:val="bg-BG"/>
-        </w:rPr>
-      </w:pPr>
-    </w:p>
-    <w:p>
-      <w:pPr>
-        <w:pStyle w:val="2"/>
+        <w:pStyle w:val="Heading2"/>
       </w:pPr>
       <w:proofErr w:type="spellStart"/>
       <w:r>
@@ -3874,94 +4328,50 @@
       </w:r>
       <w:proofErr w:type="spellEnd"/>
       <w:r>
-        <w:t xml:space="preserve">, </w:t>
+        <w:t xml:space="preserve">, която пази информация за </w:t>
       </w:r>
       <w:proofErr w:type="spellStart"/>
       <w:r>
-        <w:t>която</w:t>
+        <w:rPr>
+          <w:b/>
+          <w:bCs/>
+        </w:rPr>
+        <w:t>курсове</w:t>
       </w:r>
       <w:proofErr w:type="spellEnd"/>
       <w:r>
-        <w:t xml:space="preserve"> </w:t>
+        <w:t xml:space="preserve">. Всеки </w:t>
       </w:r>
       <w:proofErr w:type="spellStart"/>
       <w:r>
-        <w:t>пази</w:t>
+        <w:t>курс</w:t>
       </w:r>
       <w:proofErr w:type="spellEnd"/>
       <w:r>
-        <w:t xml:space="preserve"> </w:t>
+        <w:t xml:space="preserve"> съдържа </w:t>
       </w:r>
       <w:proofErr w:type="spellStart"/>
       <w:r>
-        <w:t>информация</w:t>
+        <w:rPr>
+          <w:b/>
+          <w:bCs/>
+        </w:rPr>
+        <w:t>имена</w:t>
       </w:r>
       <w:proofErr w:type="spellEnd"/>
       <w:r>
-        <w:t xml:space="preserve"> </w:t>
+        <w:rPr>
+          <w:b/>
+          <w:bCs/>
+        </w:rPr>
+        <w:t xml:space="preserve"> на </w:t>
       </w:r>
       <w:proofErr w:type="spellStart"/>
       <w:r>
-        <w:t>за</w:t>
-      </w:r>
-      <w:proofErr w:type="spellEnd"/>
-      <w:r>
-        <w:t xml:space="preserve"> </w:t>
-      </w:r>
-      <w:proofErr w:type="spellStart"/>
-      <w:r>
-        <w:rPr>
-          <w:b/>
-          <w:bCs/>
-        </w:rPr>
-        <w:t>курсове</w:t>
-      </w:r>
-      <w:proofErr w:type="spellEnd"/>
-      <w:r>
-        <w:t xml:space="preserve">. </w:t>
-      </w:r>
-      <w:proofErr w:type="spellStart"/>
-      <w:r>
-        <w:t>Всеки</w:t>
-      </w:r>
-      <w:proofErr w:type="spellEnd"/>
-      <w:r>
-        <w:t xml:space="preserve"> </w:t>
-      </w:r>
-      <w:proofErr w:type="spellStart"/>
-      <w:r>
-        <w:t>курс</w:t>
-      </w:r>
-      <w:proofErr w:type="spellEnd"/>
-      <w:r>
-        <w:t xml:space="preserve"> </w:t>
-      </w:r>
-      <w:proofErr w:type="spellStart"/>
-      <w:r>
-        <w:t>съдържа</w:t>
-      </w:r>
-      <w:proofErr w:type="spellEnd"/>
-      <w:r>
-        <w:t xml:space="preserve"> </w:t>
-      </w:r>
-      <w:proofErr w:type="spellStart"/>
-      <w:r>
-        <w:t>имена</w:t>
-      </w:r>
-      <w:proofErr w:type="spellEnd"/>
-      <w:r>
-        <w:t xml:space="preserve"> </w:t>
-      </w:r>
-      <w:proofErr w:type="spellStart"/>
-      <w:r>
-        <w:t>на</w:t>
-      </w:r>
-      <w:proofErr w:type="spellEnd"/>
-      <w:r>
-        <w:t xml:space="preserve"> </w:t>
-      </w:r>
-      <w:proofErr w:type="spellStart"/>
-      <w:r>
+        <w:rPr>
+          <w:b/>
+          <w:bCs/>
+        </w:rPr>
         <w:t>студенти</w:t>
       </w:r>
       <w:proofErr w:type="spellEnd"/>
@@ -3970,9 +4380,6 @@
       </w:r>
     </w:p>
     <w:p>
-      <w:pPr>
-        <w:spacing w:line="240" w:lineRule="auto"/>
-      </w:pPr>
       <w:proofErr w:type="spellStart"/>
       <w:r>
         <w:t>Ще</w:t>
@@ -4007,6 +4414,25 @@
           <w:b/>
           <w:bCs/>
         </w:rPr>
+        <w:t xml:space="preserve"> на </w:t>
+      </w:r>
+      <w:proofErr w:type="spellStart"/>
+      <w:r>
+        <w:rPr>
+          <w:b/>
+          <w:bCs/>
+        </w:rPr>
+        <w:t>курса</w:t>
+      </w:r>
+      <w:proofErr w:type="spellEnd"/>
+      <w:r>
+        <w:t xml:space="preserve"> и</w:t>
+      </w:r>
+      <w:r>
+        <w:rPr>
+          <w:b/>
+          <w:bCs/>
+        </w:rPr>
         <w:t xml:space="preserve"> </w:t>
       </w:r>
       <w:proofErr w:type="spellStart"/>
@@ -4015,7 +4441,7 @@
           <w:b/>
           <w:bCs/>
         </w:rPr>
-        <w:t>на</w:t>
+        <w:t>имена</w:t>
       </w:r>
       <w:proofErr w:type="spellEnd"/>
       <w:r>
@@ -4023,6 +4449,77 @@
           <w:b/>
           <w:bCs/>
         </w:rPr>
+        <w:t xml:space="preserve"> на </w:t>
+      </w:r>
+      <w:proofErr w:type="spellStart"/>
+      <w:r>
+        <w:rPr>
+          <w:b/>
+          <w:bCs/>
+        </w:rPr>
+        <w:t>студенти</w:t>
+      </w:r>
+      <w:proofErr w:type="spellEnd"/>
+      <w:r>
+        <w:t xml:space="preserve">, </w:t>
+      </w:r>
+      <w:proofErr w:type="spellStart"/>
+      <w:r>
+        <w:t>докато</w:t>
+      </w:r>
+      <w:proofErr w:type="spellEnd"/>
+      <w:r>
+        <w:t xml:space="preserve"> не </w:t>
+      </w:r>
+      <w:proofErr w:type="spellStart"/>
+      <w:r>
+        <w:t>получите</w:t>
+      </w:r>
+      <w:proofErr w:type="spellEnd"/>
+      <w:r>
+        <w:rPr>
+          <w:lang w:val="bg-BG"/>
+        </w:rPr>
+        <w:t xml:space="preserve"> команда</w:t>
+      </w:r>
+      <w:r>
+        <w:t xml:space="preserve"> "</w:t>
+      </w:r>
+      <w:r>
+        <w:rPr>
+          <w:rFonts w:ascii="Consolas" w:hAnsi="Consolas"/>
+          <w:b/>
+          <w:bCs/>
+        </w:rPr>
+        <w:t>end</w:t>
+      </w:r>
+      <w:r>
+        <w:t xml:space="preserve">". </w:t>
+      </w:r>
+      <w:r>
+        <w:t>Ако</w:t>
+      </w:r>
+      <w:r>
+        <w:rPr>
+          <w:b/>
+          <w:bCs/>
+        </w:rPr>
+        <w:t xml:space="preserve"> няма </w:t>
+      </w:r>
+      <w:proofErr w:type="spellStart"/>
+      <w:r>
+        <w:rPr>
+          <w:b/>
+          <w:bCs/>
+        </w:rPr>
+        <w:t>такъв</w:t>
+      </w:r>
+      <w:proofErr w:type="spellEnd"/>
+      <w:r>
+        <w:rPr>
+          <w:b/>
+          <w:bCs/>
+        </w:rPr>
         <w:t xml:space="preserve"> </w:t>
       </w:r>
       <w:proofErr w:type="spellStart"/>
@@ -4031,17 +4528,18 @@
           <w:b/>
           <w:bCs/>
         </w:rPr>
-        <w:t>курса</w:t>
+        <w:t>курс</w:t>
       </w:r>
       <w:proofErr w:type="spellEnd"/>
       <w:r>
-        <w:t xml:space="preserve"> и</w:t>
-      </w:r>
-      <w:r>
-        <w:rPr>
-          <w:b/>
-          <w:bCs/>
-        </w:rPr>
+        <w:t xml:space="preserve">, </w:t>
+      </w:r>
+      <w:proofErr w:type="spellStart"/>
+      <w:r>
+        <w:t>го</w:t>
+      </w:r>
+      <w:proofErr w:type="spellEnd"/>
+      <w:r>
         <w:t xml:space="preserve"> </w:t>
       </w:r>
       <w:proofErr w:type="spellStart"/>
@@ -4050,30 +4548,26 @@
           <w:b/>
           <w:bCs/>
         </w:rPr>
-        <w:t>имена</w:t>
+        <w:t>добавете</w:t>
       </w:r>
       <w:proofErr w:type="spellEnd"/>
       <w:r>
-        <w:rPr>
-          <w:b/>
-          <w:bCs/>
-        </w:rPr>
+        <w:t xml:space="preserve">. </w:t>
+      </w:r>
+      <w:proofErr w:type="spellStart"/>
+      <w:r>
+        <w:t>След</w:t>
+      </w:r>
+      <w:proofErr w:type="spellEnd"/>
+      <w:r>
         <w:t xml:space="preserve"> </w:t>
       </w:r>
       <w:proofErr w:type="spellStart"/>
       <w:r>
-        <w:rPr>
-          <w:b/>
-          <w:bCs/>
-        </w:rPr>
-        <w:t>на</w:t>
+        <w:t>това</w:t>
       </w:r>
       <w:proofErr w:type="spellEnd"/>
       <w:r>
-        <w:rPr>
-          <w:b/>
-          <w:bCs/>
-        </w:rPr>
         <w:t xml:space="preserve"> </w:t>
       </w:r>
       <w:proofErr w:type="spellStart"/>
@@ -4082,46 +4576,197 @@
           <w:b/>
           <w:bCs/>
         </w:rPr>
+        <w:t>регистрирайте</w:t>
+      </w:r>
+      <w:proofErr w:type="spellEnd"/>
+      <w:r>
+        <w:t xml:space="preserve"> </w:t>
+      </w:r>
+      <w:proofErr w:type="spellStart"/>
+      <w:r>
+        <w:t>студента</w:t>
+      </w:r>
+      <w:proofErr w:type="spellEnd"/>
+      <w:r>
+        <w:t xml:space="preserve">. Когато </w:t>
+      </w:r>
+      <w:proofErr w:type="spellStart"/>
+      <w:r>
+        <w:t>получите</w:t>
+      </w:r>
+      <w:proofErr w:type="spellEnd"/>
+      <w:r>
+        <w:t xml:space="preserve"> </w:t>
+      </w:r>
+      <w:proofErr w:type="spellStart"/>
+      <w:r>
+        <w:t>командата</w:t>
+      </w:r>
+      <w:proofErr w:type="spellEnd"/>
+      <w:r>
+        <w:t xml:space="preserve"> "</w:t>
+      </w:r>
+      <w:r>
+        <w:rPr>
+          <w:rFonts w:ascii="Consolas" w:hAnsi="Consolas"/>
+          <w:b/>
+          <w:bCs/>
+        </w:rPr>
+        <w:t>end</w:t>
+      </w:r>
+      <w:r>
+        <w:t xml:space="preserve">", </w:t>
+      </w:r>
+      <w:proofErr w:type="spellStart"/>
+      <w:r>
+        <w:t>отпечатайте</w:t>
+      </w:r>
+      <w:proofErr w:type="spellEnd"/>
+      <w:r>
+        <w:t xml:space="preserve"> </w:t>
+      </w:r>
+      <w:proofErr w:type="spellStart"/>
+      <w:r>
+        <w:rPr>
+          <w:b/>
+          <w:bCs/>
+        </w:rPr>
+        <w:t>имената</w:t>
+      </w:r>
+      <w:proofErr w:type="spellEnd"/>
+      <w:r>
+        <w:rPr>
+          <w:b/>
+          <w:bCs/>
+        </w:rPr>
+        <w:t xml:space="preserve"> на </w:t>
+      </w:r>
+      <w:proofErr w:type="spellStart"/>
+      <w:r>
+        <w:rPr>
+          <w:b/>
+          <w:bCs/>
+        </w:rPr>
+        <w:t>курсовете</w:t>
+      </w:r>
+      <w:proofErr w:type="spellEnd"/>
+      <w:r>
+        <w:t xml:space="preserve"> с </w:t>
+      </w:r>
+      <w:proofErr w:type="spellStart"/>
+      <w:r>
+        <w:rPr>
+          <w:b/>
+          <w:bCs/>
+        </w:rPr>
+        <w:t>имената</w:t>
+      </w:r>
+      <w:proofErr w:type="spellEnd"/>
+      <w:r>
+        <w:rPr>
+          <w:b/>
+          <w:bCs/>
+        </w:rPr>
+        <w:t xml:space="preserve"> на </w:t>
+      </w:r>
+      <w:proofErr w:type="spellStart"/>
+      <w:r>
+        <w:rPr>
+          <w:b/>
+          <w:bCs/>
+        </w:rPr>
+        <w:t>студентите</w:t>
+      </w:r>
+      <w:proofErr w:type="spellEnd"/>
+      <w:r>
+        <w:t xml:space="preserve">. </w:t>
+      </w:r>
+      <w:proofErr w:type="spellStart"/>
+      <w:r>
+        <w:t>Подредете</w:t>
+      </w:r>
+      <w:proofErr w:type="spellEnd"/>
+      <w:r>
+        <w:t xml:space="preserve"> </w:t>
+      </w:r>
+      <w:proofErr w:type="spellStart"/>
+      <w:r>
+        <w:t>ги</w:t>
+      </w:r>
+      <w:proofErr w:type="spellEnd"/>
+      <w:r>
+        <w:t xml:space="preserve"> по брой </w:t>
+      </w:r>
+      <w:proofErr w:type="spellStart"/>
+      <w:r>
         <w:t>студенти</w:t>
       </w:r>
       <w:proofErr w:type="spellEnd"/>
       <w:r>
-        <w:t xml:space="preserve">, </w:t>
+        <w:rPr>
+          <w:b/>
+          <w:bCs/>
+        </w:rPr>
+        <w:t xml:space="preserve"> в </w:t>
       </w:r>
       <w:proofErr w:type="spellStart"/>
       <w:r>
-        <w:t>докато</w:t>
+        <w:rPr>
+          <w:b/>
+          <w:bCs/>
+        </w:rPr>
+        <w:t>низходящ</w:t>
       </w:r>
       <w:proofErr w:type="spellEnd"/>
       <w:r>
+        <w:rPr>
+          <w:b/>
+          <w:bCs/>
+        </w:rPr>
+        <w:t xml:space="preserve"> ред</w:t>
+      </w:r>
+      <w:r>
+        <w:t xml:space="preserve">. </w:t>
+      </w:r>
+      <w:proofErr w:type="spellStart"/>
+      <w:r>
+        <w:t>Студентите</w:t>
+      </w:r>
+      <w:proofErr w:type="spellEnd"/>
+      <w:r>
         <w:t xml:space="preserve"> </w:t>
       </w:r>
       <w:proofErr w:type="spellStart"/>
       <w:r>
-        <w:t>не</w:t>
+        <w:t>трябва</w:t>
       </w:r>
       <w:proofErr w:type="spellEnd"/>
       <w:r>
+        <w:t xml:space="preserve"> да </w:t>
+      </w:r>
+      <w:proofErr w:type="spellStart"/>
+      <w:r>
+        <w:t>бъдат</w:t>
+      </w:r>
+      <w:proofErr w:type="spellEnd"/>
+      <w:r>
         <w:t xml:space="preserve"> </w:t>
       </w:r>
       <w:proofErr w:type="spellStart"/>
       <w:r>
-        <w:t>получите</w:t>
+        <w:rPr>
+          <w:b/>
+          <w:bCs/>
+        </w:rPr>
+        <w:t>сортирани</w:t>
       </w:r>
       <w:proofErr w:type="spellEnd"/>
       <w:r>
-        <w:t xml:space="preserve"> "</w:t>
-      </w:r>
-      <w:r>
-        <w:rPr>
-          <w:rFonts w:ascii="Consolas" w:hAnsi="Consolas"/>
-          <w:b/>
-          <w:bCs/>
-        </w:rPr>
-        <w:t>end</w:t>
-      </w:r>
-      <w:r>
-        <w:t xml:space="preserve">". </w:t>
+        <w:rPr>
+          <w:b/>
+          <w:bCs/>
+        </w:rPr>
+        <w:t xml:space="preserve"> по </w:t>
       </w:r>
       <w:proofErr w:type="spellStart"/>
       <w:r>
@@ -4129,7 +4774,7 @@
           <w:b/>
           <w:bCs/>
         </w:rPr>
-        <w:t>Ако</w:t>
+        <w:t>азбучен</w:t>
       </w:r>
       <w:proofErr w:type="spellEnd"/>
       <w:r>
@@ -4137,397 +4782,19 @@
           <w:b/>
           <w:bCs/>
         </w:rPr>
-        <w:t xml:space="preserve"> </w:t>
-      </w:r>
-      <w:proofErr w:type="spellStart"/>
-      <w:r>
-        <w:rPr>
-          <w:b/>
-          <w:bCs/>
-        </w:rPr>
-        <w:t>няма</w:t>
-      </w:r>
-      <w:proofErr w:type="spellEnd"/>
-      <w:r>
-        <w:rPr>
-          <w:b/>
-          <w:bCs/>
-        </w:rPr>
-        <w:t xml:space="preserve"> </w:t>
-      </w:r>
-      <w:proofErr w:type="spellStart"/>
-      <w:r>
-        <w:rPr>
-          <w:b/>
-          <w:bCs/>
-        </w:rPr>
-        <w:t>такъв</w:t>
-      </w:r>
-      <w:proofErr w:type="spellEnd"/>
-      <w:r>
-        <w:rPr>
-          <w:b/>
-          <w:bCs/>
-        </w:rPr>
-        <w:t xml:space="preserve"> </w:t>
-      </w:r>
-      <w:proofErr w:type="spellStart"/>
-      <w:r>
-        <w:rPr>
-          <w:b/>
-          <w:bCs/>
-        </w:rPr>
-        <w:t>курс</w:t>
-      </w:r>
-      <w:proofErr w:type="spellEnd"/>
-      <w:r>
-        <w:t xml:space="preserve">, </w:t>
-      </w:r>
-      <w:proofErr w:type="spellStart"/>
-      <w:r>
-        <w:t>го</w:t>
-      </w:r>
-      <w:proofErr w:type="spellEnd"/>
-      <w:r>
-        <w:t xml:space="preserve"> </w:t>
-      </w:r>
-      <w:proofErr w:type="spellStart"/>
-      <w:r>
-        <w:t>добавете</w:t>
-      </w:r>
-      <w:proofErr w:type="spellEnd"/>
-      <w:r>
-        <w:t xml:space="preserve">. </w:t>
-      </w:r>
-      <w:proofErr w:type="spellStart"/>
-      <w:r>
-        <w:t>След</w:t>
-      </w:r>
-      <w:proofErr w:type="spellEnd"/>
-      <w:r>
-        <w:t xml:space="preserve"> </w:t>
-      </w:r>
-      <w:proofErr w:type="spellStart"/>
-      <w:r>
-        <w:t>това</w:t>
-      </w:r>
-      <w:proofErr w:type="spellEnd"/>
-      <w:r>
-        <w:t xml:space="preserve"> </w:t>
-      </w:r>
-      <w:proofErr w:type="spellStart"/>
-      <w:r>
-        <w:t>регистрирайте</w:t>
-      </w:r>
-      <w:proofErr w:type="spellEnd"/>
-      <w:r>
-        <w:t xml:space="preserve"> </w:t>
-      </w:r>
-      <w:proofErr w:type="spellStart"/>
-      <w:r>
-        <w:t>студента</w:t>
-      </w:r>
-      <w:proofErr w:type="spellEnd"/>
-      <w:r>
-        <w:t xml:space="preserve">. </w:t>
-      </w:r>
-      <w:proofErr w:type="spellStart"/>
-      <w:r>
-        <w:t>Когато</w:t>
-      </w:r>
-      <w:proofErr w:type="spellEnd"/>
-      <w:r>
-        <w:t xml:space="preserve"> </w:t>
-      </w:r>
-      <w:proofErr w:type="spellStart"/>
-      <w:r>
-        <w:t>получите</w:t>
-      </w:r>
-      <w:proofErr w:type="spellEnd"/>
-      <w:r>
-        <w:t xml:space="preserve"> </w:t>
-      </w:r>
-      <w:proofErr w:type="spellStart"/>
-      <w:r>
-        <w:t>командата</w:t>
-      </w:r>
-      <w:proofErr w:type="spellEnd"/>
-      <w:r>
-        <w:t xml:space="preserve"> "</w:t>
-      </w:r>
-      <w:r>
-        <w:rPr>
-          <w:rFonts w:ascii="Consolas" w:hAnsi="Consolas"/>
-          <w:b/>
-          <w:bCs/>
-        </w:rPr>
-        <w:t>end</w:t>
-      </w:r>
-      <w:r>
-        <w:t xml:space="preserve">", </w:t>
-      </w:r>
-      <w:proofErr w:type="spellStart"/>
-      <w:r>
-        <w:t>отпечатайте</w:t>
-      </w:r>
-      <w:proofErr w:type="spellEnd"/>
-      <w:r>
-        <w:t xml:space="preserve"> </w:t>
-      </w:r>
-      <w:proofErr w:type="spellStart"/>
-      <w:r>
-        <w:rPr>
-          <w:b/>
-          <w:bCs/>
-        </w:rPr>
-        <w:t>имената</w:t>
-      </w:r>
-      <w:proofErr w:type="spellEnd"/>
-      <w:r>
-        <w:rPr>
-          <w:b/>
-          <w:bCs/>
-        </w:rPr>
-        <w:t xml:space="preserve"> </w:t>
-      </w:r>
-      <w:proofErr w:type="spellStart"/>
-      <w:r>
-        <w:rPr>
-          <w:b/>
-          <w:bCs/>
-        </w:rPr>
-        <w:t>на</w:t>
-      </w:r>
-      <w:proofErr w:type="spellEnd"/>
-      <w:r>
-        <w:rPr>
-          <w:b/>
-          <w:bCs/>
-        </w:rPr>
-        <w:t xml:space="preserve"> </w:t>
-      </w:r>
-      <w:proofErr w:type="spellStart"/>
-      <w:r>
-        <w:rPr>
-          <w:b/>
-          <w:bCs/>
-        </w:rPr>
-        <w:t>курсовете</w:t>
-      </w:r>
-      <w:proofErr w:type="spellEnd"/>
-      <w:r>
-        <w:t xml:space="preserve"> с </w:t>
-      </w:r>
-      <w:proofErr w:type="spellStart"/>
-      <w:r>
-        <w:rPr>
-          <w:b/>
-          <w:bCs/>
-        </w:rPr>
-        <w:t>имената</w:t>
-      </w:r>
-      <w:proofErr w:type="spellEnd"/>
-      <w:r>
-        <w:rPr>
-          <w:b/>
-          <w:bCs/>
-        </w:rPr>
-        <w:t xml:space="preserve"> </w:t>
-      </w:r>
-      <w:proofErr w:type="spellStart"/>
-      <w:r>
-        <w:rPr>
-          <w:b/>
-          <w:bCs/>
-        </w:rPr>
-        <w:t>на</w:t>
-      </w:r>
-      <w:proofErr w:type="spellEnd"/>
-      <w:r>
-        <w:rPr>
-          <w:b/>
-          <w:bCs/>
-        </w:rPr>
-        <w:t xml:space="preserve"> </w:t>
-      </w:r>
-      <w:proofErr w:type="spellStart"/>
-      <w:r>
-        <w:rPr>
-          <w:b/>
-          <w:bCs/>
-        </w:rPr>
-        <w:t>студентите</w:t>
-      </w:r>
-      <w:proofErr w:type="spellEnd"/>
-      <w:r>
-        <w:t xml:space="preserve">. </w:t>
-      </w:r>
-      <w:proofErr w:type="spellStart"/>
-      <w:r>
-        <w:t>Подредете</w:t>
-      </w:r>
-      <w:proofErr w:type="spellEnd"/>
-      <w:r>
-        <w:t xml:space="preserve"> </w:t>
-      </w:r>
-      <w:proofErr w:type="spellStart"/>
-      <w:r>
-        <w:t>ги</w:t>
-      </w:r>
-      <w:proofErr w:type="spellEnd"/>
-      <w:r>
-        <w:t xml:space="preserve"> </w:t>
-      </w:r>
-      <w:proofErr w:type="spellStart"/>
-      <w:r>
-        <w:t>по</w:t>
-      </w:r>
-      <w:proofErr w:type="spellEnd"/>
-      <w:r>
-        <w:t xml:space="preserve"> </w:t>
-      </w:r>
-      <w:proofErr w:type="spellStart"/>
-      <w:r>
-        <w:t>брой</w:t>
-      </w:r>
-      <w:proofErr w:type="spellEnd"/>
-      <w:r>
-        <w:t xml:space="preserve"> </w:t>
-      </w:r>
-      <w:proofErr w:type="spellStart"/>
-      <w:r>
-        <w:t>студенти</w:t>
-      </w:r>
-      <w:proofErr w:type="spellEnd"/>
-      <w:r>
-        <w:rPr>
-          <w:b/>
-          <w:bCs/>
-        </w:rPr>
-        <w:t xml:space="preserve"> в </w:t>
-      </w:r>
-      <w:proofErr w:type="spellStart"/>
-      <w:r>
-        <w:rPr>
-          <w:b/>
-          <w:bCs/>
-        </w:rPr>
-        <w:t>низходящ</w:t>
-      </w:r>
-      <w:proofErr w:type="spellEnd"/>
-      <w:r>
-        <w:rPr>
-          <w:b/>
-          <w:bCs/>
-        </w:rPr>
-        <w:t xml:space="preserve"> </w:t>
-      </w:r>
-      <w:proofErr w:type="spellStart"/>
-      <w:r>
-        <w:rPr>
-          <w:b/>
-          <w:bCs/>
-        </w:rPr>
-        <w:t>ред</w:t>
-      </w:r>
-      <w:proofErr w:type="spellEnd"/>
-      <w:r>
-        <w:t xml:space="preserve">. </w:t>
-      </w:r>
-      <w:proofErr w:type="spellStart"/>
-      <w:r>
-        <w:t>Студентите</w:t>
-      </w:r>
-      <w:proofErr w:type="spellEnd"/>
-      <w:r>
-        <w:t xml:space="preserve"> трябва </w:t>
-      </w:r>
-      <w:proofErr w:type="spellStart"/>
-      <w:r>
-        <w:t>да</w:t>
-      </w:r>
-      <w:proofErr w:type="spellEnd"/>
-      <w:r>
-        <w:t xml:space="preserve"> </w:t>
-      </w:r>
-      <w:proofErr w:type="spellStart"/>
-      <w:r>
-        <w:t>бъдат</w:t>
-      </w:r>
-      <w:proofErr w:type="spellEnd"/>
-      <w:r>
-        <w:t xml:space="preserve"> </w:t>
-      </w:r>
-      <w:proofErr w:type="spellStart"/>
-      <w:r>
-        <w:rPr>
-          <w:b/>
-          <w:bCs/>
-        </w:rPr>
-        <w:t>сортирани</w:t>
-      </w:r>
-      <w:proofErr w:type="spellEnd"/>
-      <w:r>
-        <w:rPr>
-          <w:b/>
-          <w:bCs/>
-        </w:rPr>
-        <w:t xml:space="preserve"> </w:t>
-      </w:r>
-      <w:proofErr w:type="spellStart"/>
-      <w:r>
-        <w:rPr>
-          <w:b/>
-          <w:bCs/>
-        </w:rPr>
-        <w:t>по</w:t>
-      </w:r>
-      <w:proofErr w:type="spellEnd"/>
-      <w:r>
-        <w:rPr>
-          <w:b/>
-          <w:bCs/>
-        </w:rPr>
-        <w:t xml:space="preserve"> </w:t>
-      </w:r>
-      <w:proofErr w:type="spellStart"/>
-      <w:r>
-        <w:rPr>
-          <w:b/>
-          <w:bCs/>
-        </w:rPr>
-        <w:t>азбучен</w:t>
-      </w:r>
-      <w:proofErr w:type="spellEnd"/>
-      <w:r>
-        <w:rPr>
-          <w:b/>
-          <w:bCs/>
-        </w:rPr>
-        <w:t xml:space="preserve"> </w:t>
-      </w:r>
-      <w:proofErr w:type="spellStart"/>
-      <w:r>
-        <w:rPr>
-          <w:b/>
-          <w:bCs/>
-        </w:rPr>
-        <w:t>ред</w:t>
-      </w:r>
-      <w:proofErr w:type="spellEnd"/>
+        <w:t xml:space="preserve"> ред</w:t>
+      </w:r>
       <w:r>
         <w:t>.</w:t>
       </w:r>
     </w:p>
     <w:p>
       <w:pPr>
-        <w:pStyle w:val="3"/>
-      </w:pPr>
-      <w:proofErr w:type="spellStart"/>
+        <w:pStyle w:val="Heading3"/>
+      </w:pPr>
       <w:r>
         <w:t>Вход</w:t>
       </w:r>
-      <w:proofErr w:type="spellEnd"/>
     </w:p>
     <w:p>
       <w:pPr>
@@ -4538,9 +4805,12 @@
         <w:spacing w:line="240" w:lineRule="auto"/>
         <w:contextualSpacing/>
       </w:pPr>
+      <w:r>
+        <w:t xml:space="preserve">Докато не </w:t>
+      </w:r>
       <w:proofErr w:type="spellStart"/>
       <w:r>
-        <w:t>Докато</w:t>
+        <w:t>получите</w:t>
       </w:r>
       <w:proofErr w:type="spellEnd"/>
       <w:r>
@@ -4548,15 +4818,34 @@
       </w:r>
       <w:proofErr w:type="spellStart"/>
       <w:r>
-        <w:t>не</w:t>
+        <w:t>командата</w:t>
       </w:r>
       <w:proofErr w:type="spellEnd"/>
       <w:r>
+        <w:t xml:space="preserve"> "</w:t>
+      </w:r>
+      <w:r>
+        <w:rPr>
+          <w:rFonts w:ascii="Consolas" w:hAnsi="Consolas"/>
+          <w:b/>
+          <w:bCs/>
+        </w:rPr>
+        <w:t>end</w:t>
+      </w:r>
+      <w:r>
+        <w:t xml:space="preserve">", </w:t>
+      </w:r>
+      <w:proofErr w:type="spellStart"/>
+      <w:r>
+        <w:t>ще</w:t>
+      </w:r>
+      <w:proofErr w:type="spellEnd"/>
+      <w:r>
         <w:t xml:space="preserve"> </w:t>
       </w:r>
       <w:proofErr w:type="spellStart"/>
       <w:r>
-        <w:t>получите</w:t>
+        <w:t>получавате</w:t>
       </w:r>
       <w:proofErr w:type="spellEnd"/>
       <w:r>
@@ -4564,54 +4853,11 @@
       </w:r>
       <w:proofErr w:type="spellStart"/>
       <w:r>
-        <w:t>командата</w:t>
+        <w:t>вход</w:t>
       </w:r>
       <w:proofErr w:type="spellEnd"/>
       <w:r>
-        <w:t xml:space="preserve"> "</w:t>
-      </w:r>
-      <w:r>
-        <w:rPr>
-          <w:rFonts w:ascii="Consolas" w:hAnsi="Consolas"/>
-          <w:b/>
-          <w:bCs/>
-        </w:rPr>
-        <w:t>end</w:t>
-      </w:r>
-      <w:r>
-        <w:t xml:space="preserve">", </w:t>
-      </w:r>
-      <w:proofErr w:type="spellStart"/>
-      <w:r>
-        <w:t>ще</w:t>
-      </w:r>
-      <w:proofErr w:type="spellEnd"/>
-      <w:r>
-        <w:t xml:space="preserve"> </w:t>
-      </w:r>
-      <w:proofErr w:type="spellStart"/>
-      <w:r>
-        <w:t>получавате</w:t>
-      </w:r>
-      <w:proofErr w:type="spellEnd"/>
-      <w:r>
-        <w:t xml:space="preserve"> </w:t>
-      </w:r>
-      <w:proofErr w:type="spellStart"/>
-      <w:r>
-        <w:t>вход</w:t>
-      </w:r>
-      <w:proofErr w:type="spellEnd"/>
-      <w:r>
-        <w:t xml:space="preserve"> в </w:t>
-      </w:r>
-      <w:proofErr w:type="spellStart"/>
-      <w:r>
-        <w:t>следния</w:t>
-      </w:r>
-      <w:proofErr w:type="spellEnd"/>
-      <w:r>
-        <w:t xml:space="preserve"> </w:t>
+        <w:t xml:space="preserve"> в следния </w:t>
       </w:r>
       <w:proofErr w:type="spellStart"/>
       <w:r>
@@ -4655,7 +4901,7 @@
           <w:b/>
           <w:bCs/>
         </w:rPr>
-        <w:t xml:space="preserve"> </w:t>
+        <w:t xml:space="preserve"> на </w:t>
       </w:r>
       <w:proofErr w:type="spellStart"/>
       <w:r>
@@ -4664,7 +4910,7 @@
           <w:b/>
           <w:bCs/>
         </w:rPr>
-        <w:t>на</w:t>
+        <w:t>курса</w:t>
       </w:r>
       <w:proofErr w:type="spellEnd"/>
       <w:r>
@@ -4673,7 +4919,7 @@
           <w:b/>
           <w:bCs/>
         </w:rPr>
-        <w:t xml:space="preserve"> </w:t>
+        <w:t>} : {</w:t>
       </w:r>
       <w:proofErr w:type="spellStart"/>
       <w:r>
@@ -4682,62 +4928,16 @@
           <w:b/>
           <w:bCs/>
         </w:rPr>
-        <w:t>курса</w:t>
+        <w:t>Име</w:t>
       </w:r>
       <w:proofErr w:type="spellEnd"/>
-      <w:proofErr w:type="gramStart"/>
       <w:r>
         <w:rPr>
           <w:rFonts w:ascii="Consolas" w:hAnsi="Consolas"/>
           <w:b/>
           <w:bCs/>
         </w:rPr>
-        <w:t>} :</w:t>
-      </w:r>
-      <w:proofErr w:type="gramEnd"/>
-      <w:r>
-        <w:rPr>
-          <w:rFonts w:ascii="Consolas" w:hAnsi="Consolas"/>
-          <w:b/>
-          <w:bCs/>
-        </w:rPr>
-        <w:t xml:space="preserve"> {</w:t>
-      </w:r>
-      <w:proofErr w:type="spellStart"/>
-      <w:r>
-        <w:rPr>
-          <w:rFonts w:ascii="Consolas" w:hAnsi="Consolas"/>
-          <w:b/>
-          <w:bCs/>
-        </w:rPr>
-        <w:t>Име</w:t>
-      </w:r>
-      <w:proofErr w:type="spellEnd"/>
-      <w:r>
-        <w:rPr>
-          <w:rFonts w:ascii="Consolas" w:hAnsi="Consolas"/>
-          <w:b/>
-          <w:bCs/>
-        </w:rPr>
-        <w:t xml:space="preserve"> </w:t>
-      </w:r>
-      <w:proofErr w:type="spellStart"/>
-      <w:r>
-        <w:rPr>
-          <w:rFonts w:ascii="Consolas" w:hAnsi="Consolas"/>
-          <w:b/>
-          <w:bCs/>
-        </w:rPr>
-        <w:t>на</w:t>
-      </w:r>
-      <w:proofErr w:type="spellEnd"/>
-      <w:r>
-        <w:rPr>
-          <w:rFonts w:ascii="Consolas" w:hAnsi="Consolas"/>
-          <w:b/>
-          <w:bCs/>
-        </w:rPr>
-        <w:t xml:space="preserve"> </w:t>
+        <w:t xml:space="preserve"> на </w:t>
       </w:r>
       <w:proofErr w:type="spellStart"/>
       <w:r>
@@ -4770,9 +4970,15 @@
         <w:spacing w:line="240" w:lineRule="auto"/>
         <w:contextualSpacing/>
       </w:pPr>
+      <w:r>
+        <w:rPr>
+          <w:lang w:val="bg-BG"/>
+        </w:rPr>
+        <w:t>Курсът и името на студента в</w:t>
+      </w:r>
       <w:proofErr w:type="spellStart"/>
       <w:r>
-        <w:t>Винаги</w:t>
+        <w:t>инаги</w:t>
       </w:r>
       <w:proofErr w:type="spellEnd"/>
       <w:r>
@@ -4792,33 +4998,15 @@
       </w:r>
       <w:proofErr w:type="spellEnd"/>
       <w:r>
-        <w:t xml:space="preserve"> </w:t>
-      </w:r>
-      <w:proofErr w:type="spellStart"/>
-      <w:r>
-        <w:t>разделени</w:t>
-      </w:r>
-      <w:proofErr w:type="spellEnd"/>
-      <w:r>
-        <w:t xml:space="preserve"> с </w:t>
-      </w:r>
-      <w:proofErr w:type="gramStart"/>
+        <w:t xml:space="preserve"> разделени с </w:t>
+      </w:r>
       <w:r>
         <w:rPr>
           <w:rFonts w:ascii="Consolas" w:hAnsi="Consolas"/>
           <w:b/>
           <w:bCs/>
         </w:rPr>
-        <w:t>" :</w:t>
-      </w:r>
-      <w:proofErr w:type="gramEnd"/>
-      <w:r>
-        <w:rPr>
-          <w:rFonts w:ascii="Consolas" w:hAnsi="Consolas"/>
-          <w:b/>
-          <w:bCs/>
-        </w:rPr>
-        <w:t xml:space="preserve"> "</w:t>
+        <w:t>" : "</w:t>
       </w:r>
       <w:r>
         <w:rPr>
@@ -4830,13 +5018,11 @@
     </w:p>
     <w:p>
       <w:pPr>
-        <w:pStyle w:val="3"/>
-      </w:pPr>
-      <w:proofErr w:type="spellStart"/>
+        <w:pStyle w:val="Heading3"/>
+      </w:pPr>
       <w:r>
         <w:t>Изход</w:t>
       </w:r>
-      <w:proofErr w:type="spellEnd"/>
     </w:p>
     <w:p>
       <w:pPr>
@@ -4876,75 +5062,37 @@
         <w:rPr>
           <w:rFonts w:eastAsiaTheme="minorEastAsia"/>
         </w:rPr>
-        <w:t xml:space="preserve"> </w:t>
+        <w:t xml:space="preserve"> за </w:t>
+      </w:r>
+      <w:r>
+        <w:rPr>
+          <w:rFonts w:eastAsiaTheme="minorEastAsia"/>
+          <w:b/>
+          <w:bCs/>
+        </w:rPr>
+        <w:t xml:space="preserve">всеки </w:t>
       </w:r>
       <w:proofErr w:type="spellStart"/>
       <w:r>
         <w:rPr>
           <w:rFonts w:eastAsiaTheme="minorEastAsia"/>
-        </w:rPr>
-        <w:t>за</w:t>
+          <w:b/>
+          <w:bCs/>
+        </w:rPr>
+        <w:t>кур</w:t>
+      </w:r>
+      <w:r>
+        <w:rPr>
+          <w:rFonts w:eastAsiaTheme="minorEastAsia"/>
+        </w:rPr>
+        <w:t>с</w:t>
       </w:r>
       <w:proofErr w:type="spellEnd"/>
       <w:r>
         <w:rPr>
           <w:rFonts w:eastAsiaTheme="minorEastAsia"/>
         </w:rPr>
-        <w:t xml:space="preserve"> </w:t>
-      </w:r>
-      <w:proofErr w:type="spellStart"/>
-      <w:r>
-        <w:rPr>
-          <w:rFonts w:eastAsiaTheme="minorEastAsia"/>
-          <w:b/>
-          <w:bCs/>
-        </w:rPr>
-        <w:t>всеки</w:t>
-      </w:r>
-      <w:proofErr w:type="spellEnd"/>
-      <w:r>
-        <w:rPr>
-          <w:rFonts w:eastAsiaTheme="minorEastAsia"/>
-          <w:b/>
-          <w:bCs/>
-        </w:rPr>
-        <w:t xml:space="preserve"> </w:t>
-      </w:r>
-      <w:proofErr w:type="spellStart"/>
-      <w:r>
-        <w:rPr>
-          <w:rFonts w:eastAsiaTheme="minorEastAsia"/>
-          <w:b/>
-          <w:bCs/>
-        </w:rPr>
-        <w:t>кур</w:t>
-      </w:r>
-      <w:r>
-        <w:rPr>
-          <w:rFonts w:eastAsiaTheme="minorEastAsia"/>
-        </w:rPr>
-        <w:t>с</w:t>
-      </w:r>
-      <w:proofErr w:type="spellEnd"/>
-      <w:r>
-        <w:rPr>
-          <w:rFonts w:eastAsiaTheme="minorEastAsia"/>
-        </w:rPr>
-        <w:t xml:space="preserve"> в </w:t>
-      </w:r>
-      <w:proofErr w:type="spellStart"/>
-      <w:r>
-        <w:rPr>
-          <w:rFonts w:eastAsiaTheme="minorEastAsia"/>
-        </w:rPr>
-        <w:t>следния</w:t>
-      </w:r>
-      <w:proofErr w:type="spellEnd"/>
-      <w:r>
-        <w:rPr>
-          <w:rFonts w:eastAsiaTheme="minorEastAsia"/>
-        </w:rPr>
-        <w:t xml:space="preserve"> </w:t>
+        <w:t xml:space="preserve"> в следния </w:t>
       </w:r>
       <w:proofErr w:type="spellStart"/>
       <w:r>
@@ -4994,7 +5142,7 @@
           <w:b/>
           <w:bCs/>
         </w:rPr>
-        <w:t xml:space="preserve"> </w:t>
+        <w:t xml:space="preserve"> на </w:t>
       </w:r>
       <w:proofErr w:type="spellStart"/>
       <w:r>
@@ -5003,7 +5151,7 @@
           <w:b/>
           <w:bCs/>
         </w:rPr>
-        <w:t>на</w:t>
+        <w:t>курса</w:t>
       </w:r>
       <w:proofErr w:type="spellEnd"/>
       <w:r>
@@ -5012,7 +5160,7 @@
           <w:b/>
           <w:bCs/>
         </w:rPr>
-        <w:t xml:space="preserve"> </w:t>
+        <w:t>}: {</w:t>
       </w:r>
       <w:proofErr w:type="spellStart"/>
       <w:r>
@@ -5021,7 +5169,7 @@
           <w:b/>
           <w:bCs/>
         </w:rPr>
-        <w:t>курса</w:t>
+        <w:t>Броя</w:t>
       </w:r>
       <w:proofErr w:type="spellEnd"/>
       <w:r>
@@ -5030,43 +5178,7 @@
           <w:b/>
           <w:bCs/>
         </w:rPr>
-        <w:t>}: {</w:t>
-      </w:r>
-      <w:proofErr w:type="spellStart"/>
-      <w:r>
-        <w:rPr>
-          <w:rFonts w:ascii="Consolas" w:hAnsi="Consolas"/>
-          <w:b/>
-          <w:bCs/>
-        </w:rPr>
-        <w:t>Броя</w:t>
-      </w:r>
-      <w:proofErr w:type="spellEnd"/>
-      <w:r>
-        <w:rPr>
-          <w:rFonts w:ascii="Consolas" w:hAnsi="Consolas"/>
-          <w:b/>
-          <w:bCs/>
-        </w:rPr>
-        <w:t xml:space="preserve"> </w:t>
-      </w:r>
-      <w:proofErr w:type="spellStart"/>
-      <w:r>
-        <w:rPr>
-          <w:rFonts w:ascii="Consolas" w:hAnsi="Consolas"/>
-          <w:b/>
-          <w:bCs/>
-        </w:rPr>
-        <w:t>на</w:t>
-      </w:r>
-      <w:proofErr w:type="spellEnd"/>
-      <w:r>
-        <w:rPr>
-          <w:rFonts w:ascii="Consolas" w:hAnsi="Consolas"/>
-          <w:b/>
-          <w:bCs/>
-        </w:rPr>
-        <w:t xml:space="preserve"> </w:t>
+        <w:t xml:space="preserve"> на </w:t>
       </w:r>
       <w:proofErr w:type="spellStart"/>
       <w:r>
@@ -5140,135 +5252,79 @@
         <w:rPr>
           <w:rFonts w:eastAsiaTheme="minorEastAsia"/>
         </w:rPr>
+        <w:t xml:space="preserve"> за </w:t>
+      </w:r>
+      <w:r>
+        <w:rPr>
+          <w:rFonts w:eastAsiaTheme="minorEastAsia"/>
+          <w:b/>
+          <w:bCs/>
+        </w:rPr>
+        <w:t xml:space="preserve">всеки </w:t>
+      </w:r>
+      <w:proofErr w:type="spellStart"/>
+      <w:r>
+        <w:rPr>
+          <w:rFonts w:eastAsiaTheme="minorEastAsia"/>
+          <w:b/>
+          <w:bCs/>
+        </w:rPr>
+        <w:t>студент</w:t>
+      </w:r>
+      <w:proofErr w:type="spellEnd"/>
+      <w:r>
+        <w:rPr>
+          <w:rFonts w:eastAsiaTheme="minorEastAsia"/>
+          <w:b/>
+          <w:bCs/>
+        </w:rPr>
         <w:t xml:space="preserve"> </w:t>
       </w:r>
+      <w:r>
+        <w:rPr>
+          <w:rFonts w:eastAsiaTheme="minorEastAsia"/>
+        </w:rPr>
+        <w:t xml:space="preserve">в следния </w:t>
+      </w:r>
       <w:proofErr w:type="spellStart"/>
       <w:r>
         <w:rPr>
           <w:rFonts w:eastAsiaTheme="minorEastAsia"/>
         </w:rPr>
-        <w:t>за</w:t>
+        <w:t>формат</w:t>
       </w:r>
       <w:proofErr w:type="spellEnd"/>
       <w:r>
-        <w:rPr>
-          <w:rFonts w:eastAsiaTheme="minorEastAsia"/>
-        </w:rPr>
-        <w:t xml:space="preserve"> </w:t>
+        <w:t>:</w:t>
+      </w:r>
+      <w:r>
+        <w:br/>
+      </w:r>
+      <w:r>
+        <w:rPr>
+          <w:rFonts w:ascii="Consolas" w:hAnsi="Consolas"/>
+          <w:b/>
+          <w:bCs/>
+        </w:rPr>
+        <w:t>"-- {</w:t>
       </w:r>
       <w:proofErr w:type="spellStart"/>
       <w:r>
         <w:rPr>
-          <w:rFonts w:eastAsiaTheme="minorEastAsia"/>
-          <w:b/>
-          <w:bCs/>
-        </w:rPr>
-        <w:t>всеки</w:t>
+          <w:rFonts w:ascii="Consolas" w:hAnsi="Consolas"/>
+          <w:b/>
+          <w:bCs/>
+        </w:rPr>
+        <w:t>Име</w:t>
       </w:r>
       <w:proofErr w:type="spellEnd"/>
       <w:r>
         <w:rPr>
-          <w:rFonts w:eastAsiaTheme="minorEastAsia"/>
-          <w:b/>
-          <w:bCs/>
-        </w:rPr>
-        <w:t xml:space="preserve"> </w:t>
-      </w:r>
-      <w:proofErr w:type="spellStart"/>
-      <w:r>
-        <w:rPr>
-          <w:rFonts w:eastAsiaTheme="minorEastAsia"/>
-          <w:b/>
-          <w:bCs/>
-        </w:rPr>
-        <w:t>студент</w:t>
-      </w:r>
-      <w:proofErr w:type="spellEnd"/>
-      <w:r>
-        <w:rPr>
-          <w:rFonts w:eastAsiaTheme="minorEastAsia"/>
-          <w:b/>
-          <w:bCs/>
-        </w:rPr>
-        <w:t xml:space="preserve"> </w:t>
-      </w:r>
-      <w:r>
-        <w:rPr>
-          <w:rFonts w:eastAsiaTheme="minorEastAsia"/>
-        </w:rPr>
-        <w:t xml:space="preserve">в </w:t>
-      </w:r>
-      <w:proofErr w:type="spellStart"/>
-      <w:r>
-        <w:rPr>
-          <w:rFonts w:eastAsiaTheme="minorEastAsia"/>
-        </w:rPr>
-        <w:t>следния</w:t>
-      </w:r>
-      <w:proofErr w:type="spellEnd"/>
-      <w:r>
-        <w:rPr>
-          <w:rFonts w:eastAsiaTheme="minorEastAsia"/>
-        </w:rPr>
-        <w:t xml:space="preserve"> </w:t>
-      </w:r>
-      <w:proofErr w:type="spellStart"/>
-      <w:r>
-        <w:rPr>
-          <w:rFonts w:eastAsiaTheme="minorEastAsia"/>
-        </w:rPr>
-        <w:t>формат</w:t>
-      </w:r>
-      <w:proofErr w:type="spellEnd"/>
-      <w:r>
-        <w:t>:</w:t>
-      </w:r>
-      <w:r>
-        <w:br/>
-      </w:r>
-      <w:r>
-        <w:rPr>
           <w:rFonts w:ascii="Consolas" w:hAnsi="Consolas"/>
           <w:b/>
           <w:bCs/>
         </w:rPr>
-        <w:t>"-- {</w:t>
-      </w:r>
-      <w:proofErr w:type="spellStart"/>
-      <w:r>
-        <w:rPr>
-          <w:rFonts w:ascii="Consolas" w:hAnsi="Consolas"/>
-          <w:b/>
-          <w:bCs/>
-        </w:rPr>
-        <w:t>Име</w:t>
-      </w:r>
-      <w:proofErr w:type="spellEnd"/>
-      <w:r>
-        <w:rPr>
-          <w:rFonts w:ascii="Consolas" w:hAnsi="Consolas"/>
-          <w:b/>
-          <w:bCs/>
-        </w:rPr>
-        <w:t xml:space="preserve"> </w:t>
-      </w:r>
-      <w:proofErr w:type="spellStart"/>
-      <w:r>
-        <w:rPr>
-          <w:rFonts w:ascii="Consolas" w:hAnsi="Consolas"/>
-          <w:b/>
-          <w:bCs/>
-        </w:rPr>
-        <w:t>на</w:t>
-      </w:r>
-      <w:proofErr w:type="spellEnd"/>
-      <w:r>
-        <w:rPr>
-          <w:rFonts w:ascii="Consolas" w:hAnsi="Consolas"/>
-          <w:b/>
-          <w:bCs/>
-        </w:rPr>
-        <w:t xml:space="preserve"> </w:t>
+        <w:t xml:space="preserve"> на </w:t>
       </w:r>
       <w:proofErr w:type="spellStart"/>
       <w:r>
@@ -5291,17 +5347,15 @@
     </w:p>
     <w:p>
       <w:pPr>
-        <w:pStyle w:val="3"/>
-      </w:pPr>
-      <w:proofErr w:type="spellStart"/>
+        <w:pStyle w:val="Heading3"/>
+      </w:pPr>
       <w:r>
         <w:t>Примери</w:t>
       </w:r>
-      <w:proofErr w:type="spellEnd"/>
     </w:p>
     <w:tbl>
       <w:tblPr>
-        <w:tblStyle w:val="af"/>
+        <w:tblStyle w:val="TableGrid"/>
         <w:tblW w:w="8687" w:type="dxa"/>
         <w:tblInd w:w="85" w:type="dxa"/>
         <w:tblCellMar>
@@ -5334,7 +5388,6 @@
                 <w:bCs/>
               </w:rPr>
             </w:pPr>
-            <w:proofErr w:type="spellStart"/>
             <w:r>
               <w:rPr>
                 <w:b/>
@@ -5342,7 +5395,6 @@
               </w:rPr>
               <w:t>Вход</w:t>
             </w:r>
-            <w:proofErr w:type="spellEnd"/>
           </w:p>
         </w:tc>
         <w:tc>
@@ -5359,7 +5411,6 @@
                 <w:bCs/>
               </w:rPr>
             </w:pPr>
-            <w:proofErr w:type="spellStart"/>
             <w:r>
               <w:rPr>
                 <w:b/>
@@ -5367,7 +5418,6 @@
               </w:rPr>
               <w:t>Изход</w:t>
             </w:r>
-            <w:proofErr w:type="spellEnd"/>
           </w:p>
         </w:tc>
       </w:tr>
@@ -5390,21 +5440,7 @@
               <w:rPr>
                 <w:rFonts w:ascii="Consolas" w:hAnsi="Consolas" w:cs="Times New Roman"/>
               </w:rPr>
-              <w:t xml:space="preserve">Programming </w:t>
-            </w:r>
-            <w:proofErr w:type="gramStart"/>
-            <w:r>
-              <w:rPr>
-                <w:rFonts w:ascii="Consolas" w:hAnsi="Consolas" w:cs="Times New Roman"/>
-              </w:rPr>
-              <w:t>Fundamentals :</w:t>
-            </w:r>
-            <w:proofErr w:type="gramEnd"/>
-            <w:r>
-              <w:rPr>
-                <w:rFonts w:ascii="Consolas" w:hAnsi="Consolas" w:cs="Times New Roman"/>
-              </w:rPr>
-              <w:t xml:space="preserve"> John Smith</w:t>
+              <w:t>Programming Fundamentals : John Smith</w:t>
             </w:r>
           </w:p>
           <w:p>
@@ -5418,21 +5454,7 @@
               <w:rPr>
                 <w:rFonts w:ascii="Consolas" w:hAnsi="Consolas" w:cs="Times New Roman"/>
               </w:rPr>
-              <w:t xml:space="preserve">Programming </w:t>
-            </w:r>
-            <w:proofErr w:type="gramStart"/>
-            <w:r>
-              <w:rPr>
-                <w:rFonts w:ascii="Consolas" w:hAnsi="Consolas" w:cs="Times New Roman"/>
-              </w:rPr>
-              <w:t>Fundamentals :</w:t>
-            </w:r>
-            <w:proofErr w:type="gramEnd"/>
-            <w:r>
-              <w:rPr>
-                <w:rFonts w:ascii="Consolas" w:hAnsi="Consolas" w:cs="Times New Roman"/>
-              </w:rPr>
-              <w:t xml:space="preserve"> Linda Johnson</w:t>
+              <w:t>Programming Fundamentals : Linda Johnson</w:t>
             </w:r>
           </w:p>
           <w:p>
@@ -5446,21 +5468,7 @@
               <w:rPr>
                 <w:rFonts w:ascii="Consolas" w:hAnsi="Consolas" w:cs="Times New Roman"/>
               </w:rPr>
-              <w:t xml:space="preserve">JS </w:t>
-            </w:r>
-            <w:proofErr w:type="gramStart"/>
-            <w:r>
-              <w:rPr>
-                <w:rFonts w:ascii="Consolas" w:hAnsi="Consolas" w:cs="Times New Roman"/>
-              </w:rPr>
-              <w:t>Core :</w:t>
-            </w:r>
-            <w:proofErr w:type="gramEnd"/>
-            <w:r>
-              <w:rPr>
-                <w:rFonts w:ascii="Consolas" w:hAnsi="Consolas" w:cs="Times New Roman"/>
-              </w:rPr>
-              <w:t xml:space="preserve"> Will Wilson</w:t>
+              <w:t>JS Core : Will Wilson</w:t>
             </w:r>
           </w:p>
           <w:p>
@@ -5474,21 +5482,7 @@
               <w:rPr>
                 <w:rFonts w:ascii="Consolas" w:hAnsi="Consolas" w:cs="Times New Roman"/>
               </w:rPr>
-              <w:t xml:space="preserve">Java </w:t>
-            </w:r>
-            <w:proofErr w:type="gramStart"/>
-            <w:r>
-              <w:rPr>
-                <w:rFonts w:ascii="Consolas" w:hAnsi="Consolas" w:cs="Times New Roman"/>
-              </w:rPr>
-              <w:t>Advanced :</w:t>
-            </w:r>
-            <w:proofErr w:type="gramEnd"/>
-            <w:r>
-              <w:rPr>
-                <w:rFonts w:ascii="Consolas" w:hAnsi="Consolas" w:cs="Times New Roman"/>
-              </w:rPr>
-              <w:t xml:space="preserve"> Harrison White</w:t>
+              <w:t>Java Advanced : Harrison White</w:t>
             </w:r>
           </w:p>
           <w:p>
@@ -5626,21 +5620,12 @@
                 <w:bCs/>
               </w:rPr>
             </w:pPr>
-            <w:proofErr w:type="gramStart"/>
             <w:r>
               <w:rPr>
                 <w:rFonts w:ascii="Consolas" w:hAnsi="Consolas" w:cs="Times New Roman"/>
                 <w:bCs/>
               </w:rPr>
-              <w:t>Algorithms :</w:t>
-            </w:r>
-            <w:proofErr w:type="gramEnd"/>
-            <w:r>
-              <w:rPr>
-                <w:rFonts w:ascii="Consolas" w:hAnsi="Consolas" w:cs="Times New Roman"/>
-                <w:bCs/>
-              </w:rPr>
-              <w:t xml:space="preserve"> Jay Moore</w:t>
+              <w:t>Algorithms : Jay Moore</w:t>
             </w:r>
           </w:p>
           <w:p>
@@ -5656,23 +5641,7 @@
                 <w:rFonts w:ascii="Consolas" w:hAnsi="Consolas" w:cs="Times New Roman"/>
                 <w:bCs/>
               </w:rPr>
-              <w:t xml:space="preserve">Programming </w:t>
-            </w:r>
-            <w:proofErr w:type="gramStart"/>
-            <w:r>
-              <w:rPr>
-                <w:rFonts w:ascii="Consolas" w:hAnsi="Consolas" w:cs="Times New Roman"/>
-                <w:bCs/>
-              </w:rPr>
-              <w:t>Basics :</w:t>
-            </w:r>
-            <w:proofErr w:type="gramEnd"/>
-            <w:r>
-              <w:rPr>
-                <w:rFonts w:ascii="Consolas" w:hAnsi="Consolas" w:cs="Times New Roman"/>
-                <w:bCs/>
-              </w:rPr>
-              <w:t xml:space="preserve"> Martin Taylor</w:t>
+              <w:t>Programming Basics : Martin Taylor</w:t>
             </w:r>
           </w:p>
           <w:p>
@@ -5688,23 +5657,7 @@
                 <w:rFonts w:ascii="Consolas" w:hAnsi="Consolas" w:cs="Times New Roman"/>
                 <w:bCs/>
               </w:rPr>
-              <w:t xml:space="preserve">Python </w:t>
-            </w:r>
-            <w:proofErr w:type="gramStart"/>
-            <w:r>
-              <w:rPr>
-                <w:rFonts w:ascii="Consolas" w:hAnsi="Consolas" w:cs="Times New Roman"/>
-                <w:bCs/>
-              </w:rPr>
-              <w:t>Fundamentals :</w:t>
-            </w:r>
-            <w:proofErr w:type="gramEnd"/>
-            <w:r>
-              <w:rPr>
-                <w:rFonts w:ascii="Consolas" w:hAnsi="Consolas" w:cs="Times New Roman"/>
-                <w:bCs/>
-              </w:rPr>
-              <w:t xml:space="preserve"> John Anderson</w:t>
+              <w:t>Python Fundamentals : John Anderson</w:t>
             </w:r>
           </w:p>
           <w:p>
@@ -5720,23 +5673,7 @@
                 <w:rFonts w:ascii="Consolas" w:hAnsi="Consolas" w:cs="Times New Roman"/>
                 <w:bCs/>
               </w:rPr>
-              <w:t xml:space="preserve">Python </w:t>
-            </w:r>
-            <w:proofErr w:type="gramStart"/>
-            <w:r>
-              <w:rPr>
-                <w:rFonts w:ascii="Consolas" w:hAnsi="Consolas" w:cs="Times New Roman"/>
-                <w:bCs/>
-              </w:rPr>
-              <w:t>Fundamentals :</w:t>
-            </w:r>
-            <w:proofErr w:type="gramEnd"/>
-            <w:r>
-              <w:rPr>
-                <w:rFonts w:ascii="Consolas" w:hAnsi="Consolas" w:cs="Times New Roman"/>
-                <w:bCs/>
-              </w:rPr>
-              <w:t xml:space="preserve"> Andrew Robinson</w:t>
+              <w:t>Python Fundamentals : Andrew Robinson</w:t>
             </w:r>
           </w:p>
           <w:p>
@@ -5747,21 +5684,12 @@
                 <w:bCs/>
               </w:rPr>
             </w:pPr>
-            <w:proofErr w:type="gramStart"/>
             <w:r>
               <w:rPr>
                 <w:rFonts w:ascii="Consolas" w:hAnsi="Consolas" w:cs="Times New Roman"/>
                 <w:bCs/>
               </w:rPr>
-              <w:t>Algorithms :</w:t>
-            </w:r>
-            <w:proofErr w:type="gramEnd"/>
-            <w:r>
-              <w:rPr>
-                <w:rFonts w:ascii="Consolas" w:hAnsi="Consolas" w:cs="Times New Roman"/>
-                <w:bCs/>
-              </w:rPr>
-              <w:t xml:space="preserve"> Bob Jackson</w:t>
+              <w:t>Algorithms : Bob Jackson</w:t>
             </w:r>
           </w:p>
           <w:p>
@@ -5777,23 +5705,7 @@
                 <w:rFonts w:ascii="Consolas" w:hAnsi="Consolas" w:cs="Times New Roman"/>
                 <w:bCs/>
               </w:rPr>
-              <w:t xml:space="preserve">Python </w:t>
-            </w:r>
-            <w:proofErr w:type="gramStart"/>
-            <w:r>
-              <w:rPr>
-                <w:rFonts w:ascii="Consolas" w:hAnsi="Consolas" w:cs="Times New Roman"/>
-                <w:bCs/>
-              </w:rPr>
-              <w:t>Fundamentals :</w:t>
-            </w:r>
-            <w:proofErr w:type="gramEnd"/>
-            <w:r>
-              <w:rPr>
-                <w:rFonts w:ascii="Consolas" w:hAnsi="Consolas" w:cs="Times New Roman"/>
-                <w:bCs/>
-              </w:rPr>
-              <w:t xml:space="preserve"> Clark Lewis</w:t>
+              <w:t>Python Fundamentals : Clark Lewis</w:t>
             </w:r>
           </w:p>
           <w:p>
@@ -6009,7 +5921,7 @@
 <w:ftr xmlns:wpc="http://schemas.microsoft.com/office/word/2010/wordprocessingCanvas" xmlns:cx="http://schemas.microsoft.com/office/drawing/2014/chartex" xmlns:cx1="http://schemas.microsoft.com/office/drawing/2015/9/8/chartex" xmlns:cx2="http://schemas.microsoft.com/office/drawing/2015/10/21/chartex" xmlns:cx3="http://schemas.microsoft.com/office/drawing/2016/5/9/chartex" xmlns:cx4="http://schemas.microsoft.com/office/drawing/2016/5/10/chartex" xmlns:cx5="http://schemas.microsoft.com/office/drawing/2016/5/11/chartex" xmlns:cx6="http://schemas.microsoft.com/office/drawing/2016/5/12/chartex" xmlns:cx7="http://schemas.microsoft.com/office/drawing/2016/5/13/chartex" xmlns:cx8="http://schemas.microsoft.com/office/drawing/2016/5/14/chartex" xmlns:mc="http://schemas.openxmlformats.org/markup-compatibility/2006" xmlns:aink="http://schemas.microsoft.com/office/drawing/2016/ink" xmlns:am3d="http://schemas.microsoft.com/office/drawing/2017/model3d" xmlns:o="urn:schemas-microsoft-com:office:office" xmlns:oel="http://schemas.microsoft.com/office/2019/extlst" xmlns:r="http://schemas.openxmlformats.org/officeDocument/2006/relationships" xmlns:m="http://schemas.openxmlformats.org/officeDocument/2006/math" xmlns:v="urn:schemas-microsoft-com:vml" xmlns:wp14="http://schemas.microsoft.com/office/word/2010/wordprocessingDrawing" xmlns:wp="http://schemas.openxmlformats.org/drawingml/2006/wordprocessingDrawing" xmlns:w10="urn:schemas-microsoft-com:office:word" xmlns:w="http://schemas.openxmlformats.org/wordprocessingml/2006/main" xmlns:w14="http://schemas.microsoft.com/office/word/2010/wordml" xmlns:w15="http://schemas.microsoft.com/office/word/2012/wordml" xmlns:w16cex="http://schemas.microsoft.com/office/word/2018/wordml/cex" xmlns:w16cid="http://schemas.microsoft.com/office/word/2016/wordml/cid" xmlns:w16="http://schemas.microsoft.com/office/word/2018/wordml" xmlns:w16sdtdh="http://schemas.microsoft.com/office/word/2020/wordml/sdtdatahash" xmlns:w16se="http://schemas.microsoft.com/office/word/2015/wordml/symex" xmlns:wpg="http://schemas.microsoft.com/office/word/2010/wordprocessingGroup" xmlns:wpi="http://schemas.microsoft.com/office/word/2010/wordprocessingInk" xmlns:wne="http://schemas.microsoft.com/office/word/2006/wordml" xmlns:wps="http://schemas.microsoft.com/office/word/2010/wordprocessingShape" mc:Ignorable="w14 w15 w16se w16cid w16 w16cex w16sdtdh wp14">
   <w:p>
     <w:pPr>
-      <w:pStyle w:val="a5"/>
+      <w:pStyle w:val="Footer"/>
     </w:pPr>
     <w:r>
       <w:rPr>
@@ -6152,7 +6064,7 @@
                           <w:hyperlink r:id="rId1" w:history="1">
                             <w:r>
                               <w:rPr>
-                                <w:rStyle w:val="a9"/>
+                                <w:rStyle w:val="Hyperlink"/>
                                 <w:color w:val="0882DE"/>
                                 <w:sz w:val="17"/>
                                 <w:szCs w:val="17"/>
@@ -6789,7 +6701,7 @@
         </mc:Choice>
         <mc:Fallback>
           <w:pict>
-            <v:rect w14:anchorId="41078FD9" id="Rectangle 41" o:spid="_x0000_s1026" style="position:absolute;margin-left:109pt;margin-top:7pt;width:411.45pt;height:40.5pt;z-index:-251656192;visibility:visible;mso-wrap-style:square;mso-width-percent:0;mso-height-percent:0;mso-wrap-distance-left:0;mso-wrap-distance-top:0;mso-wrap-distance-right:0;mso-wrap-distance-bottom:0;mso-position-horizontal:absolute;mso-position-horizontal-relative:text;mso-position-vertical:absolute;mso-position-vertical-relative:text;mso-width-percent:0;mso-height-percent:0;mso-width-relative:page;mso-height-relative:page;v-text-anchor:top" o:gfxdata="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" filled="f" stroked="f" strokeweight=".26mm">
+            <v:rect w14:anchorId="41078FD9" id="Rectangle 41" o:spid="_x0000_s1026" style="position:absolute;margin-left:109pt;margin-top:7pt;width:411.45pt;height:40.5pt;z-index:-251656192;visibility:visible;mso-wrap-style:square;mso-width-percent:0;mso-height-percent:0;mso-wrap-distance-left:0;mso-wrap-distance-top:0;mso-wrap-distance-right:0;mso-wrap-distance-bottom:0;mso-position-horizontal:absolute;mso-position-horizontal-relative:text;mso-position-vertical:absolute;mso-position-vertical-relative:text;mso-width-percent:0;mso-height-percent:0;mso-width-relative:page;mso-height-relative:page;v-text-anchor:top" o:gfxdata="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" filled="f" stroked="f" strokeweight=".26mm">
               <v:textbox inset=".49mm,1.2mm,.49mm,.49mm">
                 <w:txbxContent>
                   <w:p>
@@ -6807,7 +6719,7 @@
                     <w:hyperlink r:id="rId20" w:history="1">
                       <w:r>
                         <w:rPr>
-                          <w:rStyle w:val="a9"/>
+                          <w:rStyle w:val="Hyperlink"/>
                           <w:color w:val="0882DE"/>
                           <w:sz w:val="17"/>
                           <w:szCs w:val="17"/>
@@ -7523,7 +7435,7 @@
         </mc:Choice>
         <mc:Fallback>
           <w:pict>
-            <v:rect w14:anchorId="0B4BC2D5" id="Rectangle 31" o:spid="_x0000_s1027" style="position:absolute;margin-left:109.85pt;margin-top:28.05pt;width:40.2pt;height:13.05pt;z-index:-251655168;visibility:visible;mso-wrap-style:square;mso-width-percent:0;mso-height-percent:0;mso-wrap-distance-left:0;mso-wrap-distance-top:0;mso-wrap-distance-right:0;mso-wrap-distance-bottom:0;mso-position-horizontal:absolute;mso-position-horizontal-relative:text;mso-position-vertical:absolute;mso-position-vertical-relative:text;mso-width-percent:0;mso-height-percent:0;mso-width-relative:page;mso-height-relative:page;v-text-anchor:middle" o:gfxdata="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" filled="f" stroked="f" strokeweight=".18mm">
+            <v:rect w14:anchorId="0B4BC2D5" id="Rectangle 31" o:spid="_x0000_s1027" style="position:absolute;margin-left:109.85pt;margin-top:28.05pt;width:40.2pt;height:13.05pt;z-index:-251655168;visibility:visible;mso-wrap-style:square;mso-width-percent:0;mso-height-percent:0;mso-wrap-distance-left:0;mso-wrap-distance-top:0;mso-wrap-distance-right:0;mso-wrap-distance-bottom:0;mso-position-horizontal:absolute;mso-position-horizontal-relative:text;mso-position-vertical:absolute;mso-position-vertical-relative:text;mso-width-percent:0;mso-height-percent:0;mso-width-relative:page;mso-height-relative:page;v-text-anchor:middle" o:gfxdata="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" filled="f" stroked="f" strokeweight=".18mm">
               <v:textbox inset=".49mm,0,0,0">
                 <w:txbxContent>
                   <w:p>
@@ -7724,7 +7636,7 @@
         </mc:Choice>
         <mc:Fallback>
           <w:pict>
-            <v:rect w14:anchorId="24DCD79C" id="Rectangle 30" o:spid="_x0000_s1028" style="position:absolute;margin-left:444.65pt;margin-top:26.95pt;width:70.95pt;height:15.95pt;z-index:-251654144;visibility:visible;mso-wrap-style:square;mso-width-percent:0;mso-height-percent:0;mso-wrap-distance-left:0;mso-wrap-distance-top:0;mso-wrap-distance-right:0;mso-wrap-distance-bottom:0;mso-position-horizontal:absolute;mso-position-horizontal-relative:text;mso-position-vertical:absolute;mso-position-vertical-relative:text;mso-width-percent:0;mso-height-percent:0;mso-width-relative:page;mso-height-relative:page;v-text-anchor:middle" o:gfxdata="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" filled="f" stroked="f" strokeweight=".18mm">
+            <v:rect w14:anchorId="24DCD79C" id="Rectangle 30" o:spid="_x0000_s1028" style="position:absolute;margin-left:444.65pt;margin-top:26.95pt;width:70.95pt;height:15.95pt;z-index:-251654144;visibility:visible;mso-wrap-style:square;mso-width-percent:0;mso-height-percent:0;mso-wrap-distance-left:0;mso-wrap-distance-top:0;mso-wrap-distance-right:0;mso-wrap-distance-bottom:0;mso-position-horizontal:absolute;mso-position-horizontal-relative:text;mso-position-vertical:absolute;mso-position-vertical-relative:text;mso-width-percent:0;mso-height-percent:0;mso-width-relative:page;mso-height-relative:page;v-text-anchor:middle" o:gfxdata="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" filled="f" stroked="f" strokeweight=".18mm">
               <v:textbox inset="0,0,0,0">
                 <w:txbxContent>
                   <w:p>
@@ -7905,7 +7817,7 @@
   </w:p>
   <w:p>
     <w:pPr>
-      <w:pStyle w:val="a5"/>
+      <w:pStyle w:val="Footer"/>
     </w:pPr>
   </w:p>
 </w:ftr>
@@ -7940,7 +7852,7 @@
 <w:hdr xmlns:wpc="http://schemas.microsoft.com/office/word/2010/wordprocessingCanvas" xmlns:cx="http://schemas.microsoft.com/office/drawing/2014/chartex" xmlns:cx1="http://schemas.microsoft.com/office/drawing/2015/9/8/chartex" xmlns:cx2="http://schemas.microsoft.com/office/drawing/2015/10/21/chartex" xmlns:cx3="http://schemas.microsoft.com/office/drawing/2016/5/9/chartex" xmlns:cx4="http://schemas.microsoft.com/office/drawing/2016/5/10/chartex" xmlns:cx5="http://schemas.microsoft.com/office/drawing/2016/5/11/chartex" xmlns:cx6="http://schemas.microsoft.com/office/drawing/2016/5/12/chartex" xmlns:cx7="http://schemas.microsoft.com/office/drawing/2016/5/13/chartex" xmlns:cx8="http://schemas.microsoft.com/office/drawing/2016/5/14/chartex" xmlns:mc="http://schemas.openxmlformats.org/markup-compatibility/2006" xmlns:aink="http://schemas.microsoft.com/office/drawing/2016/ink" xmlns:am3d="http://schemas.microsoft.com/office/drawing/2017/model3d" xmlns:o="urn:schemas-microsoft-com:office:office" xmlns:oel="http://schemas.microsoft.com/office/2019/extlst" xmlns:r="http://schemas.openxmlformats.org/officeDocument/2006/relationships" xmlns:m="http://schemas.openxmlformats.org/officeDocument/2006/math" xmlns:v="urn:schemas-microsoft-com:vml" xmlns:wp14="http://schemas.microsoft.com/office/word/2010/wordprocessingDrawing" xmlns:wp="http://schemas.openxmlformats.org/drawingml/2006/wordprocessingDrawing" xmlns:w10="urn:schemas-microsoft-com:office:word" xmlns:w="http://schemas.openxmlformats.org/wordprocessingml/2006/main" xmlns:w14="http://schemas.microsoft.com/office/word/2010/wordml" xmlns:w15="http://schemas.microsoft.com/office/word/2012/wordml" xmlns:w16cex="http://schemas.microsoft.com/office/word/2018/wordml/cex" xmlns:w16cid="http://schemas.microsoft.com/office/word/2016/wordml/cid" xmlns:w16="http://schemas.microsoft.com/office/word/2018/wordml" xmlns:w16sdtdh="http://schemas.microsoft.com/office/word/2020/wordml/sdtdatahash" xmlns:w16se="http://schemas.microsoft.com/office/word/2015/wordml/symex" xmlns:wpg="http://schemas.microsoft.com/office/word/2010/wordprocessingGroup" xmlns:wpi="http://schemas.microsoft.com/office/word/2010/wordprocessingInk" xmlns:wne="http://schemas.microsoft.com/office/word/2006/wordml" xmlns:wps="http://schemas.microsoft.com/office/word/2010/wordprocessingShape" mc:Ignorable="w14 w15 w16se w16cid w16 w16cex w16sdtdh wp14">
   <w:p>
     <w:pPr>
-      <w:pStyle w:val="a3"/>
+      <w:pStyle w:val="Header"/>
       <w:ind w:hanging="1134"/>
     </w:pPr>
   </w:p>
@@ -8521,7 +8433,7 @@
     <w:lvl w:ilvl="0" w:tplc="CCC89948">
       <w:start w:val="1"/>
       <w:numFmt w:val="decimal"/>
-      <w:pStyle w:val="2"/>
+      <w:pStyle w:val="Heading2"/>
       <w:lvlText w:val="%1."/>
       <w:lvlJc w:val="left"/>
       <w:pPr>
@@ -10338,7 +10250,7 @@
     <w:lsdException w:name="Unresolved Mention" w:semiHidden="1" w:unhideWhenUsed="1"/>
     <w:lsdException w:name="Smart Link" w:semiHidden="1" w:unhideWhenUsed="1"/>
   </w:latentStyles>
-  <w:style w:type="paragraph" w:default="1" w:styleId="a">
+  <w:style w:type="paragraph" w:default="1" w:styleId="Normal">
     <w:name w:val="Normal"/>
     <w:qFormat/>
     <w:rsid w:val="006F183F"/>
@@ -10346,11 +10258,11 @@
       <w:spacing w:before="80" w:after="120"/>
     </w:pPr>
   </w:style>
-  <w:style w:type="paragraph" w:styleId="1">
+  <w:style w:type="paragraph" w:styleId="Heading1">
     <w:name w:val="heading 1"/>
-    <w:basedOn w:val="a"/>
-    <w:next w:val="a"/>
-    <w:link w:val="10"/>
+    <w:basedOn w:val="Normal"/>
+    <w:next w:val="Normal"/>
+    <w:link w:val="Heading1Char"/>
     <w:uiPriority w:val="9"/>
     <w:qFormat/>
     <w:rsid w:val="00671CDD"/>
@@ -10368,11 +10280,11 @@
       <w:szCs w:val="32"/>
     </w:rPr>
   </w:style>
-  <w:style w:type="paragraph" w:styleId="2">
+  <w:style w:type="paragraph" w:styleId="Heading2">
     <w:name w:val="heading 2"/>
-    <w:basedOn w:val="a"/>
-    <w:next w:val="a"/>
-    <w:link w:val="20"/>
+    <w:basedOn w:val="Normal"/>
+    <w:next w:val="Normal"/>
+    <w:link w:val="Heading2Char"/>
     <w:uiPriority w:val="9"/>
     <w:qFormat/>
     <w:rsid w:val="00671CDD"/>
@@ -10395,11 +10307,11 @@
       <w:szCs w:val="36"/>
     </w:rPr>
   </w:style>
-  <w:style w:type="paragraph" w:styleId="3">
+  <w:style w:type="paragraph" w:styleId="Heading3">
     <w:name w:val="heading 3"/>
-    <w:basedOn w:val="a"/>
-    <w:next w:val="a"/>
-    <w:link w:val="30"/>
+    <w:basedOn w:val="Normal"/>
+    <w:next w:val="Normal"/>
+    <w:link w:val="Heading3Char"/>
     <w:uiPriority w:val="9"/>
     <w:unhideWhenUsed/>
     <w:qFormat/>
@@ -10418,11 +10330,11 @@
       <w:szCs w:val="32"/>
     </w:rPr>
   </w:style>
-  <w:style w:type="paragraph" w:styleId="4">
+  <w:style w:type="paragraph" w:styleId="Heading4">
     <w:name w:val="heading 4"/>
-    <w:basedOn w:val="a"/>
-    <w:next w:val="a"/>
-    <w:link w:val="40"/>
+    <w:basedOn w:val="Normal"/>
+    <w:next w:val="Normal"/>
+    <w:link w:val="Heading4Char"/>
     <w:uiPriority w:val="9"/>
     <w:unhideWhenUsed/>
     <w:qFormat/>
@@ -10441,11 +10353,11 @@
       <w:sz w:val="28"/>
     </w:rPr>
   </w:style>
-  <w:style w:type="paragraph" w:styleId="5">
+  <w:style w:type="paragraph" w:styleId="Heading5">
     <w:name w:val="heading 5"/>
-    <w:basedOn w:val="a"/>
-    <w:next w:val="a"/>
-    <w:link w:val="50"/>
+    <w:basedOn w:val="Normal"/>
+    <w:next w:val="Normal"/>
+    <w:link w:val="Heading5Char"/>
     <w:uiPriority w:val="9"/>
     <w:unhideWhenUsed/>
     <w:qFormat/>
@@ -10463,11 +10375,11 @@
       <w:sz w:val="24"/>
     </w:rPr>
   </w:style>
-  <w:style w:type="paragraph" w:styleId="6">
+  <w:style w:type="paragraph" w:styleId="Heading6">
     <w:name w:val="heading 6"/>
-    <w:basedOn w:val="a"/>
-    <w:next w:val="a"/>
-    <w:link w:val="60"/>
+    <w:basedOn w:val="Normal"/>
+    <w:next w:val="Normal"/>
+    <w:link w:val="Heading6Char"/>
     <w:uiPriority w:val="9"/>
     <w:semiHidden/>
     <w:unhideWhenUsed/>
@@ -10483,13 +10395,13 @@
       <w:color w:val="243F60" w:themeColor="accent1" w:themeShade="7F"/>
     </w:rPr>
   </w:style>
-  <w:style w:type="character" w:default="1" w:styleId="a0">
+  <w:style w:type="character" w:default="1" w:styleId="DefaultParagraphFont">
     <w:name w:val="Default Paragraph Font"/>
     <w:uiPriority w:val="1"/>
     <w:semiHidden/>
     <w:unhideWhenUsed/>
   </w:style>
-  <w:style w:type="table" w:default="1" w:styleId="a1">
+  <w:style w:type="table" w:default="1" w:styleId="TableNormal">
     <w:name w:val="Normal Table"/>
     <w:uiPriority w:val="99"/>
     <w:semiHidden/>
@@ -10504,16 +10416,16 @@
       </w:tblCellMar>
     </w:tblPr>
   </w:style>
-  <w:style w:type="numbering" w:default="1" w:styleId="a2">
+  <w:style w:type="numbering" w:default="1" w:styleId="NoList">
     <w:name w:val="No List"/>
     <w:uiPriority w:val="99"/>
     <w:semiHidden/>
     <w:unhideWhenUsed/>
   </w:style>
-  <w:style w:type="paragraph" w:styleId="a3">
+  <w:style w:type="paragraph" w:styleId="Header">
     <w:name w:val="header"/>
-    <w:basedOn w:val="a"/>
-    <w:link w:val="a4"/>
+    <w:basedOn w:val="Normal"/>
+    <w:link w:val="HeaderChar"/>
     <w:uiPriority w:val="99"/>
     <w:unhideWhenUsed/>
     <w:rsid w:val="008068A2"/>
@@ -10525,17 +10437,17 @@
       <w:spacing w:after="0" w:line="240" w:lineRule="auto"/>
     </w:pPr>
   </w:style>
-  <w:style w:type="character" w:customStyle="1" w:styleId="a4">
-    <w:name w:val="Горен колонтитул Знак"/>
-    <w:basedOn w:val="a0"/>
-    <w:link w:val="a3"/>
+  <w:style w:type="character" w:customStyle="1" w:styleId="HeaderChar">
+    <w:name w:val="Header Char"/>
+    <w:basedOn w:val="DefaultParagraphFont"/>
+    <w:link w:val="Header"/>
     <w:uiPriority w:val="99"/>
     <w:rsid w:val="008068A2"/>
   </w:style>
-  <w:style w:type="paragraph" w:styleId="a5">
+  <w:style w:type="paragraph" w:styleId="Footer">
     <w:name w:val="footer"/>
-    <w:basedOn w:val="a"/>
-    <w:link w:val="a6"/>
+    <w:basedOn w:val="Normal"/>
+    <w:link w:val="FooterChar"/>
     <w:uiPriority w:val="99"/>
     <w:unhideWhenUsed/>
     <w:rsid w:val="008068A2"/>
@@ -10547,18 +10459,18 @@
       <w:spacing w:after="0" w:line="240" w:lineRule="auto"/>
     </w:pPr>
   </w:style>
-  <w:style w:type="character" w:customStyle="1" w:styleId="a6">
-    <w:name w:val="Долен колонтитул Знак"/>
-    <w:basedOn w:val="a0"/>
-    <w:link w:val="a5"/>
+  <w:style w:type="character" w:customStyle="1" w:styleId="FooterChar">
+    <w:name w:val="Footer Char"/>
+    <w:basedOn w:val="DefaultParagraphFont"/>
+    <w:link w:val="Footer"/>
     <w:uiPriority w:val="99"/>
     <w:qFormat/>
     <w:rsid w:val="008068A2"/>
   </w:style>
-  <w:style w:type="paragraph" w:styleId="a7">
+  <w:style w:type="paragraph" w:styleId="BalloonText">
     <w:name w:val="Balloon Text"/>
-    <w:basedOn w:val="a"/>
-    <w:link w:val="a8"/>
+    <w:basedOn w:val="Normal"/>
+    <w:link w:val="BalloonTextChar"/>
     <w:uiPriority w:val="99"/>
     <w:semiHidden/>
     <w:unhideWhenUsed/>
@@ -10572,10 +10484,10 @@
       <w:szCs w:val="16"/>
     </w:rPr>
   </w:style>
-  <w:style w:type="character" w:customStyle="1" w:styleId="a8">
-    <w:name w:val="Изнесен текст Знак"/>
-    <w:basedOn w:val="a0"/>
-    <w:link w:val="a7"/>
+  <w:style w:type="character" w:customStyle="1" w:styleId="BalloonTextChar">
+    <w:name w:val="Balloon Text Char"/>
+    <w:basedOn w:val="DefaultParagraphFont"/>
+    <w:link w:val="BalloonText"/>
     <w:uiPriority w:val="99"/>
     <w:semiHidden/>
     <w:rsid w:val="00564D7B"/>
@@ -10585,9 +10497,9 @@
       <w:szCs w:val="16"/>
     </w:rPr>
   </w:style>
-  <w:style w:type="character" w:styleId="a9">
+  <w:style w:type="character" w:styleId="Hyperlink">
     <w:name w:val="Hyperlink"/>
-    <w:basedOn w:val="a0"/>
+    <w:basedOn w:val="DefaultParagraphFont"/>
     <w:uiPriority w:val="99"/>
     <w:unhideWhenUsed/>
     <w:rsid w:val="0079324A"/>
@@ -10596,10 +10508,10 @@
       <w:u w:val="single"/>
     </w:rPr>
   </w:style>
-  <w:style w:type="character" w:customStyle="1" w:styleId="10">
-    <w:name w:val="Заглавие 1 Знак"/>
-    <w:basedOn w:val="a0"/>
-    <w:link w:val="1"/>
+  <w:style w:type="character" w:customStyle="1" w:styleId="Heading1Char">
+    <w:name w:val="Heading 1 Char"/>
+    <w:basedOn w:val="DefaultParagraphFont"/>
+    <w:link w:val="Heading1"/>
     <w:uiPriority w:val="9"/>
     <w:qFormat/>
     <w:rsid w:val="00671CDD"/>
@@ -10611,10 +10523,10 @@
       <w:szCs w:val="32"/>
     </w:rPr>
   </w:style>
-  <w:style w:type="character" w:customStyle="1" w:styleId="20">
-    <w:name w:val="Заглавие 2 Знак"/>
-    <w:basedOn w:val="a0"/>
-    <w:link w:val="2"/>
+  <w:style w:type="character" w:customStyle="1" w:styleId="Heading2Char">
+    <w:name w:val="Heading 2 Char"/>
+    <w:basedOn w:val="DefaultParagraphFont"/>
+    <w:link w:val="Heading2"/>
     <w:uiPriority w:val="9"/>
     <w:rsid w:val="00671CDD"/>
     <w:rPr>
@@ -10626,9 +10538,9 @@
       <w:szCs w:val="36"/>
     </w:rPr>
   </w:style>
-  <w:style w:type="paragraph" w:styleId="aa">
+  <w:style w:type="paragraph" w:styleId="NormalWeb">
     <w:name w:val="Normal (Web)"/>
-    <w:basedOn w:val="a"/>
+    <w:basedOn w:val="Normal"/>
     <w:uiPriority w:val="99"/>
     <w:semiHidden/>
     <w:unhideWhenUsed/>
@@ -10642,9 +10554,9 @@
       <w:szCs w:val="24"/>
     </w:rPr>
   </w:style>
-  <w:style w:type="character" w:styleId="ab">
+  <w:style w:type="character" w:styleId="Strong">
     <w:name w:val="Strong"/>
-    <w:basedOn w:val="a0"/>
+    <w:basedOn w:val="DefaultParagraphFont"/>
     <w:uiPriority w:val="22"/>
     <w:qFormat/>
     <w:rsid w:val="00524789"/>
@@ -10653,10 +10565,10 @@
       <w:bCs/>
     </w:rPr>
   </w:style>
-  <w:style w:type="character" w:customStyle="1" w:styleId="30">
-    <w:name w:val="Заглавие 3 Знак"/>
-    <w:basedOn w:val="a0"/>
-    <w:link w:val="3"/>
+  <w:style w:type="character" w:customStyle="1" w:styleId="Heading3Char">
+    <w:name w:val="Heading 3 Char"/>
+    <w:basedOn w:val="DefaultParagraphFont"/>
+    <w:link w:val="Heading3"/>
     <w:uiPriority w:val="9"/>
     <w:rsid w:val="008C5930"/>
     <w:rPr>
@@ -10667,10 +10579,10 @@
       <w:szCs w:val="32"/>
     </w:rPr>
   </w:style>
-  <w:style w:type="character" w:customStyle="1" w:styleId="40">
-    <w:name w:val="Заглавие 4 Знак"/>
-    <w:basedOn w:val="a0"/>
-    <w:link w:val="4"/>
+  <w:style w:type="character" w:customStyle="1" w:styleId="Heading4Char">
+    <w:name w:val="Heading 4 Char"/>
+    <w:basedOn w:val="DefaultParagraphFont"/>
+    <w:link w:val="Heading4"/>
     <w:uiPriority w:val="9"/>
     <w:qFormat/>
     <w:rsid w:val="008C5930"/>
@@ -10682,10 +10594,10 @@
       <w:sz w:val="28"/>
     </w:rPr>
   </w:style>
-  <w:style w:type="paragraph" w:styleId="ac">
+  <w:style w:type="paragraph" w:styleId="ListParagraph">
     <w:name w:val="List Paragraph"/>
-    <w:basedOn w:val="a"/>
-    <w:link w:val="ad"/>
+    <w:basedOn w:val="Normal"/>
+    <w:link w:val="ListParagraphChar"/>
     <w:uiPriority w:val="34"/>
     <w:qFormat/>
     <w:rsid w:val="008617B5"/>
@@ -10694,9 +10606,9 @@
       <w:contextualSpacing/>
     </w:pPr>
   </w:style>
-  <w:style w:type="character" w:styleId="ae">
+  <w:style w:type="character" w:styleId="FollowedHyperlink">
     <w:name w:val="FollowedHyperlink"/>
-    <w:basedOn w:val="a0"/>
+    <w:basedOn w:val="DefaultParagraphFont"/>
     <w:uiPriority w:val="99"/>
     <w:semiHidden/>
     <w:unhideWhenUsed/>
@@ -10706,10 +10618,10 @@
       <w:u w:val="single"/>
     </w:rPr>
   </w:style>
-  <w:style w:type="character" w:customStyle="1" w:styleId="50">
-    <w:name w:val="Заглавие 5 Знак"/>
-    <w:basedOn w:val="a0"/>
-    <w:link w:val="5"/>
+  <w:style w:type="character" w:customStyle="1" w:styleId="Heading5Char">
+    <w:name w:val="Heading 5 Char"/>
+    <w:basedOn w:val="DefaultParagraphFont"/>
+    <w:link w:val="Heading5"/>
     <w:uiPriority w:val="9"/>
     <w:qFormat/>
     <w:rsid w:val="00F62067"/>
@@ -10722,7 +10634,7 @@
   </w:style>
   <w:style w:type="paragraph" w:customStyle="1" w:styleId="Code">
     <w:name w:val="Code"/>
-    <w:basedOn w:val="a"/>
+    <w:basedOn w:val="Normal"/>
     <w:link w:val="CodeChar"/>
     <w:qFormat/>
     <w:rsid w:val="008063E1"/>
@@ -10734,7 +10646,7 @@
   </w:style>
   <w:style w:type="character" w:customStyle="1" w:styleId="CodeChar">
     <w:name w:val="Code Char"/>
-    <w:basedOn w:val="a0"/>
+    <w:basedOn w:val="DefaultParagraphFont"/>
     <w:link w:val="Code"/>
     <w:qFormat/>
     <w:rsid w:val="008063E1"/>
@@ -10744,9 +10656,9 @@
       <w:noProof/>
     </w:rPr>
   </w:style>
-  <w:style w:type="table" w:styleId="af">
+  <w:style w:type="table" w:styleId="TableGrid">
     <w:name w:val="Table Grid"/>
-    <w:basedOn w:val="a1"/>
+    <w:basedOn w:val="TableNormal"/>
     <w:uiPriority w:val="59"/>
     <w:rsid w:val="00763912"/>
     <w:pPr>
@@ -10765,12 +10677,12 @@
   </w:style>
   <w:style w:type="character" w:customStyle="1" w:styleId="tgc">
     <w:name w:val="_tgc"/>
-    <w:basedOn w:val="a0"/>
+    <w:basedOn w:val="DefaultParagraphFont"/>
     <w:rsid w:val="00D8395C"/>
   </w:style>
   <w:style w:type="paragraph" w:customStyle="1" w:styleId="Index">
     <w:name w:val="Index"/>
-    <w:basedOn w:val="a"/>
+    <w:basedOn w:val="Normal"/>
     <w:qFormat/>
     <w:rsid w:val="005054C7"/>
     <w:pPr>
@@ -10781,17 +10693,17 @@
       <w:rFonts w:cs="FreeSans"/>
     </w:rPr>
   </w:style>
-  <w:style w:type="character" w:customStyle="1" w:styleId="ad">
-    <w:name w:val="Списък на абзаци Знак"/>
-    <w:basedOn w:val="a0"/>
-    <w:link w:val="ac"/>
+  <w:style w:type="character" w:customStyle="1" w:styleId="ListParagraphChar">
+    <w:name w:val="List Paragraph Char"/>
+    <w:basedOn w:val="DefaultParagraphFont"/>
+    <w:link w:val="ListParagraph"/>
     <w:uiPriority w:val="34"/>
     <w:qFormat/>
     <w:rsid w:val="005054C7"/>
   </w:style>
   <w:style w:type="character" w:customStyle="1" w:styleId="InternetLink">
     <w:name w:val="Internet Link"/>
-    <w:basedOn w:val="a0"/>
+    <w:basedOn w:val="DefaultParagraphFont"/>
     <w:uiPriority w:val="99"/>
     <w:unhideWhenUsed/>
     <w:rsid w:val="005054C7"/>
@@ -10800,10 +10712,10 @@
       <w:u w:val="single"/>
     </w:rPr>
   </w:style>
-  <w:style w:type="paragraph" w:styleId="HTML">
+  <w:style w:type="paragraph" w:styleId="HTMLPreformatted">
     <w:name w:val="HTML Preformatted"/>
-    <w:basedOn w:val="a"/>
-    <w:link w:val="HTML0"/>
+    <w:basedOn w:val="Normal"/>
+    <w:link w:val="HTMLPreformattedChar"/>
     <w:uiPriority w:val="99"/>
     <w:unhideWhenUsed/>
     <w:rsid w:val="007A1E47"/>
@@ -10834,10 +10746,10 @@
       <w:szCs w:val="20"/>
     </w:rPr>
   </w:style>
-  <w:style w:type="character" w:customStyle="1" w:styleId="HTML0">
-    <w:name w:val="HTML стандартен Знак"/>
-    <w:basedOn w:val="a0"/>
-    <w:link w:val="HTML"/>
+  <w:style w:type="character" w:customStyle="1" w:styleId="HTMLPreformattedChar">
+    <w:name w:val="HTML Preformatted Char"/>
+    <w:basedOn w:val="DefaultParagraphFont"/>
+    <w:link w:val="HTMLPreformatted"/>
     <w:uiPriority w:val="99"/>
     <w:rsid w:val="007A1E47"/>
     <w:rPr>
@@ -10846,10 +10758,10 @@
       <w:szCs w:val="20"/>
     </w:rPr>
   </w:style>
-  <w:style w:type="character" w:customStyle="1" w:styleId="60">
-    <w:name w:val="Заглавие 6 Знак"/>
-    <w:basedOn w:val="a0"/>
-    <w:link w:val="6"/>
+  <w:style w:type="character" w:customStyle="1" w:styleId="Heading6Char">
+    <w:name w:val="Heading 6 Char"/>
+    <w:basedOn w:val="DefaultParagraphFont"/>
+    <w:link w:val="Heading6"/>
     <w:uiPriority w:val="9"/>
     <w:semiHidden/>
     <w:rsid w:val="0012277F"/>
@@ -10860,7 +10772,7 @@
   </w:style>
   <w:style w:type="paragraph" w:customStyle="1" w:styleId="FrameContents">
     <w:name w:val="Frame Contents"/>
-    <w:basedOn w:val="a"/>
+    <w:basedOn w:val="Normal"/>
     <w:qFormat/>
     <w:rsid w:val="00677A01"/>
   </w:style>

</xml_diff>